<commit_message>
Start company charter, added CIW Certificate
</commit_message>
<xml_diff>
--- a/docpac_30140423/resume/XavierMatheson.docx
+++ b/docpac_30140423/resume/XavierMatheson.docx
@@ -8,12 +8,12 @@
         <w:tblW w:w="0" w:type="auto"/>
         <w:jc w:val="center"/>
         <w:tblBorders>
-          <w:top w:val="none" w:color="auto" w:sz="0" w:space="0"/>
-          <w:left w:val="none" w:color="auto" w:sz="0" w:space="0"/>
-          <w:bottom w:val="none" w:color="auto" w:sz="0" w:space="0"/>
-          <w:right w:val="none" w:color="auto" w:sz="0" w:space="0"/>
-          <w:insideH w:val="none" w:color="auto" w:sz="0" w:space="0"/>
-          <w:insideV w:val="none" w:color="auto" w:sz="0" w:space="0"/>
+          <w:top w:val="none" w:sz="0" w:space="0" w:color="auto"/>
+          <w:left w:val="none" w:sz="0" w:space="0" w:color="auto"/>
+          <w:bottom w:val="none" w:sz="0" w:space="0" w:color="auto"/>
+          <w:right w:val="none" w:sz="0" w:space="0" w:color="auto"/>
+          <w:insideH w:val="none" w:sz="0" w:space="0" w:color="auto"/>
+          <w:insideV w:val="none" w:sz="0" w:space="0" w:color="auto"/>
         </w:tblBorders>
         <w:tblLook w:val="04A0" w:firstRow="1" w:lastRow="0" w:firstColumn="1" w:lastColumn="0" w:noHBand="0" w:noVBand="1"/>
       </w:tblPr>
@@ -25,19 +25,19 @@
       <w:tr>
         <w:trPr>
           <w:trHeight w:val="1292"/>
+          <w:jc w:val="center"/>
         </w:trPr>
         <w:tc>
           <w:tcPr>
             <w:tcW w:w="9300" w:type="dxa"/>
             <w:gridSpan w:val="3"/>
             <w:tcBorders>
-              <w:top w:val="single" w:color="BF9268" w:themeColor="accent2" w:sz="24" w:space="0"/>
-              <w:left w:val="single" w:color="BF9268" w:themeColor="accent2" w:sz="24" w:space="0"/>
-              <w:bottom w:val="single" w:color="BF9268" w:themeColor="accent2" w:sz="24" w:space="0"/>
-              <w:right w:val="single" w:color="BF9268" w:themeColor="accent2" w:sz="24" w:space="0"/>
+              <w:top w:val="single" w:sz="24" w:space="0" w:color="BF9268" w:themeColor="accent2"/>
+              <w:left w:val="single" w:sz="24" w:space="0" w:color="BF9268" w:themeColor="accent2"/>
+              <w:bottom w:val="single" w:sz="24" w:space="0" w:color="BF9268" w:themeColor="accent2"/>
+              <w:right w:val="single" w:sz="24" w:space="0" w:color="BF9268" w:themeColor="accent2"/>
             </w:tcBorders>
             <w:shd w:val="clear" w:color="auto" w:fill="FFFFFF" w:themeFill="background1"/>
-            <w:tcMar/>
           </w:tcPr>
           <w:p>
             <w:pPr>
@@ -63,14 +63,14 @@
       <w:tr>
         <w:trPr>
           <w:trHeight w:val="735"/>
+          <w:jc w:val="center"/>
         </w:trPr>
         <w:tc>
           <w:tcPr>
             <w:tcW w:w="3097" w:type="dxa"/>
             <w:tcBorders>
-              <w:top w:val="single" w:color="BF9268" w:themeColor="accent2" w:sz="24" w:space="0"/>
+              <w:top w:val="single" w:sz="24" w:space="0" w:color="BF9268" w:themeColor="accent2"/>
             </w:tcBorders>
-            <w:tcMar/>
             <w:vAlign w:val="center"/>
           </w:tcPr>
           <w:p>
@@ -83,9 +83,8 @@
           <w:tcPr>
             <w:tcW w:w="3108" w:type="dxa"/>
             <w:tcBorders>
-              <w:top w:val="single" w:color="BF9268" w:themeColor="accent2" w:sz="24" w:space="0"/>
+              <w:top w:val="single" w:sz="24" w:space="0" w:color="BF9268" w:themeColor="accent2"/>
             </w:tcBorders>
-            <w:tcMar/>
             <w:vAlign w:val="center"/>
           </w:tcPr>
           <w:p>
@@ -98,9 +97,8 @@
           <w:tcPr>
             <w:tcW w:w="3095" w:type="dxa"/>
             <w:tcBorders>
-              <w:top w:val="single" w:color="BF9268" w:themeColor="accent2" w:sz="24" w:space="0"/>
+              <w:top w:val="single" w:sz="24" w:space="0" w:color="BF9268" w:themeColor="accent2"/>
             </w:tcBorders>
-            <w:tcMar/>
             <w:vAlign w:val="center"/>
           </w:tcPr>
           <w:p>
@@ -116,14 +114,14 @@
       <w:tr>
         <w:trPr>
           <w:trHeight w:val="210"/>
+          <w:jc w:val="center"/>
         </w:trPr>
         <w:tc>
           <w:tcPr>
             <w:tcW w:w="3097" w:type="dxa"/>
             <w:tcBorders>
-              <w:bottom w:val="single" w:color="BF9268" w:themeColor="accent2" w:sz="18" w:space="0"/>
+              <w:bottom w:val="single" w:sz="18" w:space="0" w:color="BF9268" w:themeColor="accent2"/>
             </w:tcBorders>
-            <w:tcMar/>
           </w:tcPr>
           <w:p/>
         </w:tc>
@@ -132,7 +130,6 @@
             <w:tcW w:w="3108" w:type="dxa"/>
             <w:vMerge w:val="restart"/>
             <w:shd w:val="clear" w:color="auto" w:fill="303848" w:themeFill="accent1"/>
-            <w:tcMar/>
             <w:vAlign w:val="center"/>
           </w:tcPr>
           <w:p>
@@ -163,9 +160,8 @@
           <w:tcPr>
             <w:tcW w:w="3095" w:type="dxa"/>
             <w:tcBorders>
-              <w:bottom w:val="single" w:color="BF9268" w:themeColor="accent2" w:sz="18" w:space="0"/>
+              <w:bottom w:val="single" w:sz="18" w:space="0" w:color="BF9268" w:themeColor="accent2"/>
             </w:tcBorders>
-            <w:tcMar/>
           </w:tcPr>
           <w:p/>
         </w:tc>
@@ -173,14 +169,14 @@
       <w:tr>
         <w:trPr>
           <w:trHeight w:val="210"/>
+          <w:jc w:val="center"/>
         </w:trPr>
         <w:tc>
           <w:tcPr>
             <w:tcW w:w="3097" w:type="dxa"/>
             <w:tcBorders>
-              <w:top w:val="single" w:color="BF9268" w:themeColor="accent2" w:sz="18" w:space="0"/>
+              <w:top w:val="single" w:sz="18" w:space="0" w:color="BF9268" w:themeColor="accent2"/>
             </w:tcBorders>
-            <w:tcMar/>
           </w:tcPr>
           <w:p/>
         </w:tc>
@@ -188,7 +184,6 @@
           <w:tcPr>
             <w:tcW w:w="3108" w:type="dxa"/>
             <w:vMerge/>
-            <w:tcMar/>
             <w:vAlign w:val="center"/>
           </w:tcPr>
           <w:p>
@@ -201,9 +196,8 @@
           <w:tcPr>
             <w:tcW w:w="3095" w:type="dxa"/>
             <w:tcBorders>
-              <w:top w:val="single" w:color="BF9268" w:themeColor="accent2" w:sz="18" w:space="0"/>
+              <w:top w:val="single" w:sz="18" w:space="0" w:color="BF9268" w:themeColor="accent2"/>
             </w:tcBorders>
-            <w:tcMar/>
           </w:tcPr>
           <w:p>
             <w:pPr>
@@ -217,12 +211,12 @@
       <w:tr>
         <w:trPr>
           <w:trHeight w:val="1180"/>
+          <w:jc w:val="center"/>
         </w:trPr>
         <w:tc>
           <w:tcPr>
             <w:tcW w:w="9300" w:type="dxa"/>
             <w:gridSpan w:val="3"/>
-            <w:tcMar/>
             <w:vAlign w:val="center"/>
           </w:tcPr>
           <w:p>
@@ -230,41 +224,35 @@
               <w:pStyle w:val="Text"/>
               <w:jc w:val="center"/>
             </w:pPr>
-            <w:bookmarkStart w:name="_Int_YS2UVBZ9" w:id="1862220623"/>
-            <w:r>
-              <w:rPr/>
+            <w:bookmarkStart w:id="0" w:name="_Int_YS2UVBZ9"/>
+            <w:r>
               <w:t>Worker</w:t>
             </w:r>
-            <w:bookmarkEnd w:id="1862220623"/>
-            <w:r>
-              <w:rPr/>
-              <w:t xml:space="preserve"> who excels while working on projects in their early stage to </w:t>
-            </w:r>
-            <w:r>
-              <w:rPr/>
-              <w:t>assist</w:t>
-            </w:r>
-            <w:r>
-              <w:rPr/>
-              <w:t xml:space="preserve"> in getting them to a place where they can be successfully pitched</w:t>
-            </w:r>
-            <w:r>
-              <w:rPr/>
-              <w:t>. Driven by the desire to see a project go from nothing to something great.</w:t>
-            </w:r>
+            <w:bookmarkEnd w:id="0"/>
+            <w:r>
+              <w:t xml:space="preserve"> who excels while working on projects in their early stage to assist in getting them to a place where they can be successfully pitched</w:t>
+            </w:r>
+            <w:r>
+              <w:t>. Driven by the desire to see a project go from nothing to something great</w:t>
+            </w:r>
+            <w:r>
+              <w:t xml:space="preserve"> due to own actions.</w:t>
+            </w:r>
+            <w:bookmarkStart w:id="1" w:name="_GoBack"/>
+            <w:bookmarkEnd w:id="1"/>
           </w:p>
         </w:tc>
       </w:tr>
       <w:tr>
         <w:trPr>
           <w:trHeight w:val="220"/>
+          <w:jc w:val="center"/>
         </w:trPr>
         <w:tc>
           <w:tcPr>
             <w:tcW w:w="3097" w:type="dxa"/>
             <w:vMerge w:val="restart"/>
             <w:shd w:val="clear" w:color="auto" w:fill="F2F2F2" w:themeFill="background1" w:themeFillShade="F2"/>
-            <w:tcMar/>
             <w:vAlign w:val="center"/>
           </w:tcPr>
           <w:p>
@@ -282,6 +270,7 @@
                 <w15:appearance w15:val="hidden"/>
                 <w:text/>
               </w:sdtPr>
+              <w:sdtEndPr/>
               <w:sdtContent>
                 <w:r>
                   <w:t>EDUCATION</w:t>
@@ -305,6 +294,11 @@
                 <w15:appearance w15:val="hidden"/>
                 <w:text/>
               </w:sdtPr>
+              <w:sdtEndPr>
+                <w:rPr>
+                  <w:rStyle w:val="Accent"/>
+                </w:rPr>
+              </w:sdtEndPr>
               <w:sdtContent>
                 <w:r>
                   <w:rPr>
@@ -321,7 +315,6 @@
             <w:tcW w:w="3108" w:type="dxa"/>
             <w:vMerge w:val="restart"/>
             <w:shd w:val="clear" w:color="auto" w:fill="303848" w:themeFill="accent1"/>
-            <w:tcMar/>
             <w:vAlign w:val="center"/>
           </w:tcPr>
           <w:p>
@@ -340,9 +333,8 @@
           <w:tcPr>
             <w:tcW w:w="3095" w:type="dxa"/>
             <w:tcBorders>
-              <w:bottom w:val="single" w:color="BF9268" w:themeColor="accent2" w:sz="18" w:space="0"/>
+              <w:bottom w:val="single" w:sz="18" w:space="0" w:color="BF9268" w:themeColor="accent2"/>
             </w:tcBorders>
-            <w:tcMar/>
           </w:tcPr>
           <w:p/>
         </w:tc>
@@ -350,12 +342,12 @@
       <w:tr>
         <w:trPr>
           <w:trHeight w:val="220"/>
+          <w:jc w:val="center"/>
         </w:trPr>
         <w:tc>
           <w:tcPr>
             <w:tcW w:w="3097" w:type="dxa"/>
             <w:vMerge/>
-            <w:tcMar/>
             <w:vAlign w:val="center"/>
           </w:tcPr>
           <w:p>
@@ -368,7 +360,6 @@
           <w:tcPr>
             <w:tcW w:w="3108" w:type="dxa"/>
             <w:vMerge/>
-            <w:tcMar/>
             <w:vAlign w:val="center"/>
           </w:tcPr>
           <w:p>
@@ -380,7 +371,6 @@
         <w:tc>
           <w:tcPr>
             <w:tcW w:w="3095" w:type="dxa"/>
-            <w:tcMar/>
           </w:tcPr>
           <w:p/>
         </w:tc>
@@ -388,12 +378,12 @@
       <w:tr>
         <w:trPr>
           <w:trHeight w:val="3403"/>
+          <w:jc w:val="center"/>
         </w:trPr>
         <w:tc>
           <w:tcPr>
             <w:tcW w:w="3097" w:type="dxa"/>
             <w:shd w:val="clear" w:color="auto" w:fill="F2F2F2" w:themeFill="background1" w:themeFillShade="F2"/>
-            <w:tcMar/>
           </w:tcPr>
           <w:p>
             <w:pPr>
@@ -403,30 +393,23 @@
           <w:p>
             <w:pPr>
               <w:pStyle w:val="Text"/>
-              <w:ind w:left="0"/>
             </w:pPr>
             <w:r>
-              <w:rPr/>
               <w:t>York County School of Technology, York, PA</w:t>
             </w:r>
           </w:p>
+          <w:p/>
           <w:p>
             <w:pPr>
-              <w:pStyle w:val="Normal"/>
-            </w:pPr>
-          </w:p>
-          <w:p>
-            <w:pPr>
-              <w:pStyle w:val="Normal"/>
               <w:rPr>
-                <w:color w:val="262626" w:themeColor="text1" w:themeTint="D9" w:themeShade="FF"/>
+                <w:color w:val="262626" w:themeColor="text1" w:themeTint="D9"/>
                 <w:sz w:val="20"/>
                 <w:szCs w:val="20"/>
               </w:rPr>
             </w:pPr>
             <w:r>
               <w:rPr>
-                <w:color w:val="262626" w:themeColor="text1" w:themeTint="D9" w:themeShade="FF"/>
+                <w:color w:val="262626" w:themeColor="text1" w:themeTint="D9"/>
                 <w:sz w:val="20"/>
                 <w:szCs w:val="20"/>
               </w:rPr>
@@ -434,7 +417,7 @@
             </w:r>
             <w:r>
               <w:rPr>
-                <w:color w:val="262626" w:themeColor="text1" w:themeTint="D9" w:themeShade="FF"/>
+                <w:color w:val="262626" w:themeColor="text1" w:themeTint="D9"/>
                 <w:sz w:val="20"/>
                 <w:szCs w:val="20"/>
               </w:rPr>
@@ -443,9 +426,8 @@
           </w:p>
           <w:p>
             <w:pPr>
-              <w:pStyle w:val="Normal"/>
               <w:rPr>
-                <w:color w:val="262626" w:themeColor="text1" w:themeTint="D9" w:themeShade="FF"/>
+                <w:color w:val="262626" w:themeColor="text1" w:themeTint="D9"/>
                 <w:sz w:val="20"/>
                 <w:szCs w:val="20"/>
               </w:rPr>
@@ -456,106 +438,67 @@
               <w:pStyle w:val="Text"/>
             </w:pPr>
             <w:r>
-              <w:rPr/>
               <w:t xml:space="preserve"> </w:t>
             </w:r>
             <w:r>
-              <w:rPr/>
               <w:t>-</w:t>
             </w:r>
             <w:r>
-              <w:rPr/>
               <w:t xml:space="preserve"> </w:t>
             </w:r>
             <w:r>
-              <w:rPr/>
               <w:t>Part</w:t>
             </w:r>
             <w:r>
-              <w:rPr/>
-              <w:t>icipated</w:t>
-            </w:r>
-            <w:r>
-              <w:rPr/>
-              <w:t xml:space="preserve"> in</w:t>
-            </w:r>
-            <w:r>
-              <w:rPr/>
+              <w:t>icipated in</w:t>
+            </w:r>
+            <w:r>
               <w:t xml:space="preserve"> </w:t>
             </w:r>
             <w:r>
-              <w:rPr/>
               <w:t>a g</w:t>
             </w:r>
             <w:r>
-              <w:rPr/>
               <w:t xml:space="preserve">ame </w:t>
             </w:r>
             <w:r>
-              <w:rPr/>
               <w:t>d</w:t>
             </w:r>
             <w:r>
-              <w:rPr/>
               <w:t>ev</w:t>
             </w:r>
             <w:r>
-              <w:rPr/>
               <w:t>elopment</w:t>
             </w:r>
             <w:r>
-              <w:rPr/>
               <w:t xml:space="preserve"> </w:t>
             </w:r>
             <w:r>
-              <w:rPr/>
               <w:t>c</w:t>
             </w:r>
             <w:r>
-              <w:rPr/>
               <w:t>lub in school year 2019-2020</w:t>
             </w:r>
           </w:p>
-          <w:p>
-            <w:pPr>
-              <w:pStyle w:val="Normal"/>
-            </w:pPr>
-          </w:p>
+          <w:p/>
           <w:p>
             <w:pPr>
               <w:pStyle w:val="Text"/>
             </w:pPr>
             <w:r>
-              <w:rPr/>
-              <w:t xml:space="preserve"> - </w:t>
-            </w:r>
-            <w:r>
-              <w:rPr/>
-              <w:t>Part</w:t>
-            </w:r>
-            <w:r>
-              <w:rPr/>
-              <w:t>icipated</w:t>
-            </w:r>
-            <w:r>
-              <w:rPr/>
-              <w:t xml:space="preserve"> on an</w:t>
-            </w:r>
-            <w:r>
-              <w:rPr/>
+              <w:t xml:space="preserve"> - Part</w:t>
+            </w:r>
+            <w:r>
+              <w:t>icipated on an</w:t>
+            </w:r>
+            <w:r>
               <w:t xml:space="preserve"> eSports team </w:t>
             </w:r>
             <w:r>
-              <w:rPr/>
               <w:t xml:space="preserve">in </w:t>
             </w:r>
             <w:r>
-              <w:rPr/>
-              <w:t>s</w:t>
-            </w:r>
-            <w:r>
-              <w:rPr/>
-              <w:t>chool year 2021-2022</w:t>
+              <w:t>school year 2021-2022</w:t>
             </w:r>
           </w:p>
         </w:tc>
@@ -563,7 +506,6 @@
           <w:tcPr>
             <w:tcW w:w="6203" w:type="dxa"/>
             <w:gridSpan w:val="2"/>
-            <w:tcMar/>
             <w:vAlign w:val="center"/>
           </w:tcPr>
           <w:p>
@@ -573,38 +515,31 @@
                 <w:ilvl w:val="0"/>
                 <w:numId w:val="4"/>
               </w:numPr>
-              <w:rPr/>
             </w:pPr>
             <w:r>
-              <w:rPr/>
               <w:t xml:space="preserve">Contributed to the development of a synchronous website for classroom </w:t>
             </w:r>
             <w:r>
-              <w:rPr/>
               <w:t>management.</w:t>
             </w:r>
           </w:p>
-          <w:p>
-            <w:pPr>
-              <w:pStyle w:val="Normal"/>
-            </w:pPr>
-          </w:p>
+          <w:p/>
           <w:p>
             <w:pPr>
               <w:pStyle w:val="ListParagraph"/>
               <w:numPr>
                 <w:ilvl w:val="0"/>
-                <w:numId w:val="5"/>
+                <w:numId w:val="3"/>
               </w:numPr>
               <w:rPr>
-                <w:color w:val="262626" w:themeColor="text1" w:themeTint="D9" w:themeShade="FF"/>
+                <w:color w:val="262626" w:themeColor="text1" w:themeTint="D9"/>
                 <w:sz w:val="20"/>
                 <w:szCs w:val="20"/>
               </w:rPr>
             </w:pPr>
             <w:r>
               <w:rPr>
-                <w:color w:val="262626" w:themeColor="text1" w:themeTint="D9" w:themeShade="FF"/>
+                <w:color w:val="262626" w:themeColor="text1" w:themeTint="D9"/>
                 <w:sz w:val="20"/>
                 <w:szCs w:val="20"/>
               </w:rPr>
@@ -612,35 +547,16 @@
             </w:r>
             <w:r>
               <w:rPr>
-                <w:color w:val="262626" w:themeColor="text1" w:themeTint="D9" w:themeShade="FF"/>
+                <w:color w:val="262626" w:themeColor="text1" w:themeTint="D9"/>
                 <w:sz w:val="20"/>
                 <w:szCs w:val="20"/>
               </w:rPr>
-              <w:t xml:space="preserve"> in York County School of </w:t>
-            </w:r>
-            <w:r>
-              <w:rPr>
-                <w:color w:val="262626" w:themeColor="text1" w:themeTint="D9" w:themeShade="FF"/>
-                <w:sz w:val="20"/>
-                <w:szCs w:val="20"/>
-              </w:rPr>
-              <w:t>Technology</w:t>
-            </w:r>
-            <w:r>
-              <w:rPr>
-                <w:color w:val="262626" w:themeColor="text1" w:themeTint="D9" w:themeShade="FF"/>
-                <w:sz w:val="20"/>
-                <w:szCs w:val="20"/>
-              </w:rPr>
-              <w:t>.</w:t>
+              <w:t xml:space="preserve"> in York County School of Technology.</w:t>
             </w:r>
           </w:p>
           <w:p>
             <w:pPr>
-              <w:pStyle w:val="Normal"/>
-              <w:ind w:left="0"/>
               <w:rPr>
-                <w:color w:val="000000" w:themeColor="text1" w:themeTint="FF" w:themeShade="FF"/>
                 <w:sz w:val="20"/>
                 <w:szCs w:val="20"/>
               </w:rPr>
@@ -651,80 +567,44 @@
               <w:pStyle w:val="ListParagraph"/>
               <w:numPr>
                 <w:ilvl w:val="0"/>
-                <w:numId w:val="5"/>
+                <w:numId w:val="3"/>
               </w:numPr>
               <w:rPr>
-                <w:color w:val="262626" w:themeColor="text1" w:themeTint="D9" w:themeShade="FF"/>
+                <w:color w:val="262626" w:themeColor="text1" w:themeTint="D9"/>
                 <w:sz w:val="20"/>
                 <w:szCs w:val="20"/>
               </w:rPr>
             </w:pPr>
             <w:r>
               <w:rPr>
-                <w:color w:val="262626" w:themeColor="text1" w:themeTint="D9" w:themeShade="FF"/>
+                <w:color w:val="262626" w:themeColor="text1" w:themeTint="D9"/>
                 <w:sz w:val="20"/>
                 <w:szCs w:val="20"/>
               </w:rPr>
-              <w:t xml:space="preserve">Created a program </w:t>
-            </w:r>
-            <w:r>
-              <w:rPr>
-                <w:color w:val="262626" w:themeColor="text1" w:themeTint="D9" w:themeShade="FF"/>
-                <w:sz w:val="20"/>
-                <w:szCs w:val="20"/>
-              </w:rPr>
-              <w:t>utilizing</w:t>
-            </w:r>
-            <w:r>
-              <w:rPr>
-                <w:color w:val="262626" w:themeColor="text1" w:themeTint="D9" w:themeShade="FF"/>
-                <w:sz w:val="20"/>
-                <w:szCs w:val="20"/>
-              </w:rPr>
-              <w:t xml:space="preserve"> the Kahoot API to </w:t>
-            </w:r>
-            <w:r>
-              <w:rPr>
-                <w:color w:val="262626" w:themeColor="text1" w:themeTint="D9" w:themeShade="FF"/>
-                <w:sz w:val="20"/>
-                <w:szCs w:val="20"/>
-              </w:rPr>
-              <w:t>assist</w:t>
-            </w:r>
-            <w:r>
-              <w:rPr>
-                <w:color w:val="262626" w:themeColor="text1" w:themeTint="D9" w:themeShade="FF"/>
-                <w:sz w:val="20"/>
-                <w:szCs w:val="20"/>
-              </w:rPr>
-              <w:t xml:space="preserve"> in making it more suitable for studying.</w:t>
+              <w:t>Created a program utilizing the Kahoot API to assist in making it more suitable for studying.</w:t>
             </w:r>
           </w:p>
           <w:p>
             <w:pPr>
               <w:pStyle w:val="Text"/>
-              <w:ind w:left="0"/>
               <w:rPr>
-                <w:color w:val="000000" w:themeColor="text1" w:themeTint="FF" w:themeShade="FF"/>
-                <w:sz w:val="20"/>
+                <w:color w:val="000000" w:themeColor="text1"/>
                 <w:szCs w:val="20"/>
               </w:rPr>
             </w:pPr>
-            <w:bookmarkStart w:name="_GoBack" w:id="0"/>
-            <w:bookmarkEnd w:id="0"/>
           </w:p>
         </w:tc>
       </w:tr>
       <w:tr>
         <w:trPr>
           <w:trHeight w:val="220"/>
+          <w:jc w:val="center"/>
         </w:trPr>
         <w:tc>
           <w:tcPr>
             <w:tcW w:w="3097" w:type="dxa"/>
             <w:vMerge w:val="restart"/>
             <w:shd w:val="clear" w:color="auto" w:fill="F2F2F2" w:themeFill="background1" w:themeFillShade="F2"/>
-            <w:tcMar/>
             <w:vAlign w:val="center"/>
           </w:tcPr>
           <w:p>
@@ -742,6 +622,7 @@
                 <w15:appearance w15:val="hidden"/>
                 <w:text/>
               </w:sdtPr>
+              <w:sdtEndPr/>
               <w:sdtContent>
                 <w:r>
                   <w:t>KEY SKILLS</w:t>
@@ -765,6 +646,11 @@
                 <w15:appearance w15:val="hidden"/>
                 <w:text/>
               </w:sdtPr>
+              <w:sdtEndPr>
+                <w:rPr>
+                  <w:rStyle w:val="Accent"/>
+                </w:rPr>
+              </w:sdtEndPr>
               <w:sdtContent>
                 <w:r>
                   <w:rPr>
@@ -781,7 +667,6 @@
             <w:tcW w:w="3108" w:type="dxa"/>
             <w:vMerge w:val="restart"/>
             <w:shd w:val="clear" w:color="auto" w:fill="303848" w:themeFill="accent1"/>
-            <w:tcMar/>
             <w:vAlign w:val="center"/>
           </w:tcPr>
           <w:p>
@@ -800,9 +685,8 @@
           <w:tcPr>
             <w:tcW w:w="3095" w:type="dxa"/>
             <w:tcBorders>
-              <w:bottom w:val="single" w:color="BF9268" w:themeColor="accent2" w:sz="18" w:space="0"/>
+              <w:bottom w:val="single" w:sz="18" w:space="0" w:color="BF9268" w:themeColor="accent2"/>
             </w:tcBorders>
-            <w:tcMar/>
           </w:tcPr>
           <w:p/>
         </w:tc>
@@ -810,12 +694,12 @@
       <w:tr>
         <w:trPr>
           <w:trHeight w:val="220"/>
+          <w:jc w:val="center"/>
         </w:trPr>
         <w:tc>
           <w:tcPr>
             <w:tcW w:w="3097" w:type="dxa"/>
             <w:vMerge/>
-            <w:tcMar/>
             <w:vAlign w:val="center"/>
           </w:tcPr>
           <w:p>
@@ -831,7 +715,6 @@
           <w:tcPr>
             <w:tcW w:w="3108" w:type="dxa"/>
             <w:vMerge/>
-            <w:tcMar/>
             <w:vAlign w:val="center"/>
           </w:tcPr>
           <w:p>
@@ -843,7 +726,6 @@
         <w:tc>
           <w:tcPr>
             <w:tcW w:w="3095" w:type="dxa"/>
-            <w:tcMar/>
           </w:tcPr>
           <w:p/>
         </w:tc>
@@ -851,12 +733,12 @@
       <w:tr>
         <w:trPr>
           <w:trHeight w:val="1446"/>
+          <w:jc w:val="center"/>
         </w:trPr>
         <w:tc>
           <w:tcPr>
             <w:tcW w:w="3097" w:type="dxa"/>
             <w:shd w:val="clear" w:color="auto" w:fill="F2F2F2" w:themeFill="background1" w:themeFillShade="F2"/>
-            <w:tcMar/>
             <w:vAlign w:val="center"/>
           </w:tcPr>
           <w:p>
@@ -864,52 +746,45 @@
               <w:pStyle w:val="Text"/>
               <w:numPr>
                 <w:ilvl w:val="0"/>
-                <w:numId w:val="7"/>
+                <w:numId w:val="1"/>
               </w:numPr>
               <w:rPr>
-                <w:color w:val="262626" w:themeColor="text1" w:themeTint="D9" w:themeShade="FF"/>
-                <w:sz w:val="20"/>
+                <w:color w:val="262626" w:themeColor="text1" w:themeTint="D9"/>
                 <w:szCs w:val="20"/>
               </w:rPr>
             </w:pPr>
             <w:r>
               <w:rPr>
-                <w:color w:val="262626" w:themeColor="text1" w:themeTint="D9" w:themeShade="FF"/>
-                <w:sz w:val="20"/>
+                <w:color w:val="262626" w:themeColor="text1" w:themeTint="D9"/>
                 <w:szCs w:val="20"/>
               </w:rPr>
               <w:t>JavaScript, NodeJS</w:t>
             </w:r>
             <w:r>
               <w:rPr>
-                <w:color w:val="262626" w:themeColor="text1" w:themeTint="D9" w:themeShade="FF"/>
-                <w:sz w:val="20"/>
+                <w:color w:val="262626" w:themeColor="text1" w:themeTint="D9"/>
                 <w:szCs w:val="20"/>
               </w:rPr>
               <w:t>, HTML</w:t>
             </w:r>
           </w:p>
-          <w:p>
-            <w:pPr>
-              <w:pStyle w:val="Normal"/>
-            </w:pPr>
-          </w:p>
+          <w:p/>
           <w:p>
             <w:pPr>
               <w:pStyle w:val="ListParagraph"/>
               <w:numPr>
                 <w:ilvl w:val="0"/>
-                <w:numId w:val="7"/>
+                <w:numId w:val="1"/>
               </w:numPr>
               <w:rPr>
-                <w:color w:val="262626" w:themeColor="text1" w:themeTint="D9" w:themeShade="FF"/>
+                <w:color w:val="262626" w:themeColor="text1" w:themeTint="D9"/>
                 <w:sz w:val="20"/>
                 <w:szCs w:val="20"/>
               </w:rPr>
             </w:pPr>
             <w:r>
               <w:rPr>
-                <w:color w:val="262626" w:themeColor="text1" w:themeTint="D9" w:themeShade="FF"/>
+                <w:color w:val="262626" w:themeColor="text1" w:themeTint="D9"/>
                 <w:sz w:val="20"/>
                 <w:szCs w:val="20"/>
               </w:rPr>
@@ -918,10 +793,7 @@
           </w:p>
           <w:p>
             <w:pPr>
-              <w:pStyle w:val="Normal"/>
-              <w:ind w:left="0"/>
               <w:rPr>
-                <w:color w:val="000000" w:themeColor="text1" w:themeTint="FF" w:themeShade="FF"/>
                 <w:sz w:val="20"/>
                 <w:szCs w:val="20"/>
               </w:rPr>
@@ -932,17 +804,17 @@
               <w:pStyle w:val="ListParagraph"/>
               <w:numPr>
                 <w:ilvl w:val="0"/>
-                <w:numId w:val="7"/>
+                <w:numId w:val="1"/>
               </w:numPr>
               <w:rPr>
-                <w:color w:val="262626" w:themeColor="text1" w:themeTint="D9" w:themeShade="FF"/>
+                <w:color w:val="262626" w:themeColor="text1" w:themeTint="D9"/>
                 <w:sz w:val="20"/>
                 <w:szCs w:val="20"/>
               </w:rPr>
             </w:pPr>
             <w:r>
               <w:rPr>
-                <w:color w:val="262626" w:themeColor="text1" w:themeTint="D9" w:themeShade="FF"/>
+                <w:color w:val="262626" w:themeColor="text1" w:themeTint="D9"/>
                 <w:sz w:val="20"/>
                 <w:szCs w:val="20"/>
               </w:rPr>
@@ -951,10 +823,7 @@
           </w:p>
           <w:p>
             <w:pPr>
-              <w:pStyle w:val="Normal"/>
-              <w:ind w:left="0"/>
               <w:rPr>
-                <w:color w:val="000000" w:themeColor="text1" w:themeTint="FF" w:themeShade="FF"/>
                 <w:sz w:val="20"/>
                 <w:szCs w:val="20"/>
               </w:rPr>
@@ -965,17 +834,17 @@
               <w:pStyle w:val="ListParagraph"/>
               <w:numPr>
                 <w:ilvl w:val="0"/>
-                <w:numId w:val="7"/>
+                <w:numId w:val="1"/>
               </w:numPr>
               <w:rPr>
-                <w:color w:val="262626" w:themeColor="text1" w:themeTint="D9" w:themeShade="FF"/>
+                <w:color w:val="262626" w:themeColor="text1" w:themeTint="D9"/>
                 <w:sz w:val="20"/>
                 <w:szCs w:val="20"/>
               </w:rPr>
             </w:pPr>
             <w:r>
               <w:rPr>
-                <w:color w:val="262626" w:themeColor="text1" w:themeTint="D9" w:themeShade="FF"/>
+                <w:color w:val="262626" w:themeColor="text1" w:themeTint="D9"/>
                 <w:sz w:val="20"/>
                 <w:szCs w:val="20"/>
               </w:rPr>
@@ -987,7 +856,6 @@
           <w:tcPr>
             <w:tcW w:w="6203" w:type="dxa"/>
             <w:gridSpan w:val="2"/>
-            <w:tcMar/>
             <w:vAlign w:val="center"/>
           </w:tcPr>
           <w:p>
@@ -995,12 +863,10 @@
               <w:pStyle w:val="Text"/>
               <w:numPr>
                 <w:ilvl w:val="0"/>
-                <w:numId w:val="1"/>
+                <w:numId w:val="7"/>
               </w:numPr>
-              <w:rPr/>
             </w:pPr>
             <w:r>
-              <w:rPr/>
               <w:t>Assisted in the setup of a computer lab in York County School of Technology over the summer of 2022.</w:t>
             </w:r>
           </w:p>
@@ -1014,18 +880,18 @@
       <w:tr>
         <w:trPr>
           <w:trHeight w:val="220"/>
+          <w:jc w:val="center"/>
         </w:trPr>
         <w:tc>
           <w:tcPr>
             <w:tcW w:w="3097" w:type="dxa"/>
             <w:vMerge w:val="restart"/>
             <w:shd w:val="clear" w:color="auto" w:fill="F2F2F2" w:themeFill="background1" w:themeFillShade="F2"/>
-            <w:tcMar/>
           </w:tcPr>
-          <w:p w14:noSpellErr="1">
+          <w:p>
             <w:pPr>
               <w:rPr>
-                <w:color w:val="262626" w:themeColor="text1" w:themeTint="D9" w:themeShade="FF"/>
+                <w:color w:val="262626" w:themeColor="text1" w:themeTint="D9"/>
                 <w:sz w:val="20"/>
                 <w:szCs w:val="20"/>
               </w:rPr>
@@ -1035,7 +901,6 @@
         <w:tc>
           <w:tcPr>
             <w:tcW w:w="3108" w:type="dxa"/>
-            <w:tcMar/>
             <w:vAlign w:val="center"/>
           </w:tcPr>
           <w:p>
@@ -1048,7 +913,6 @@
         <w:tc>
           <w:tcPr>
             <w:tcW w:w="3095" w:type="dxa"/>
-            <w:tcMar/>
           </w:tcPr>
           <w:p/>
         </w:tc>
@@ -1056,19 +920,18 @@
       <w:tr>
         <w:trPr>
           <w:trHeight w:val="220"/>
+          <w:jc w:val="center"/>
         </w:trPr>
         <w:tc>
           <w:tcPr>
             <w:tcW w:w="3097" w:type="dxa"/>
             <w:vMerge/>
-            <w:tcMar/>
           </w:tcPr>
           <w:p/>
         </w:tc>
         <w:tc>
           <w:tcPr>
             <w:tcW w:w="3108" w:type="dxa"/>
-            <w:tcMar/>
             <w:vAlign w:val="center"/>
           </w:tcPr>
           <w:p>
@@ -1081,7 +944,6 @@
         <w:tc>
           <w:tcPr>
             <w:tcW w:w="3095" w:type="dxa"/>
-            <w:tcMar/>
           </w:tcPr>
           <w:p/>
         </w:tc>
@@ -1089,12 +951,12 @@
       <w:tr>
         <w:trPr>
           <w:trHeight w:val="1366"/>
+          <w:jc w:val="center"/>
         </w:trPr>
         <w:tc>
           <w:tcPr>
             <w:tcW w:w="3097" w:type="dxa"/>
             <w:shd w:val="clear" w:color="auto" w:fill="F2F2F2" w:themeFill="background1" w:themeFillShade="F2"/>
-            <w:tcMar/>
           </w:tcPr>
           <w:p/>
         </w:tc>
@@ -1102,21 +964,20 @@
           <w:tcPr>
             <w:tcW w:w="6203" w:type="dxa"/>
             <w:gridSpan w:val="2"/>
-            <w:tcMar/>
             <w:vAlign w:val="center"/>
           </w:tcPr>
           <w:p/>
         </w:tc>
       </w:tr>
     </w:tbl>
-    <w:p w14:noSpellErr="1">
+    <w:p>
       <w:pPr>
         <w:jc w:val="center"/>
       </w:pPr>
     </w:p>
     <w:sectPr>
       <w:headerReference w:type="default" r:id="rId10"/>
-      <w:pgSz w:w="12240" w:h="15840" w:orient="portrait" w:code="1"/>
+      <w:pgSz w:w="12240" w:h="15840" w:code="1"/>
       <w:pgMar w:top="720" w:right="1440" w:bottom="720" w:left="1440" w:header="709" w:footer="709" w:gutter="0"/>
       <w:cols w:space="708"/>
       <w:docGrid w:linePitch="360"/>
@@ -1164,7 +1025,7 @@
 </file>
 
 <file path=word/header1.xml><?xml version="1.0" encoding="utf-8"?>
-<w:hdr xmlns:wpc="http://schemas.microsoft.com/office/word/2010/wordprocessingCanvas" xmlns:cx="http://schemas.microsoft.com/office/drawing/2014/chartex" xmlns:cx1="http://schemas.microsoft.com/office/drawing/2015/9/8/chartex" xmlns:cx2="http://schemas.microsoft.com/office/drawing/2015/10/21/chartex" xmlns:cx3="http://schemas.microsoft.com/office/drawing/2016/5/9/chartex" xmlns:cx4="http://schemas.microsoft.com/office/drawing/2016/5/10/chartex" xmlns:cx5="http://schemas.microsoft.com/office/drawing/2016/5/11/chartex" xmlns:cx6="http://schemas.microsoft.com/office/drawing/2016/5/12/chartex" xmlns:cx7="http://schemas.microsoft.com/office/drawing/2016/5/13/chartex" xmlns:cx8="http://schemas.microsoft.com/office/drawing/2016/5/14/chartex" xmlns:mc="http://schemas.openxmlformats.org/markup-compatibility/2006" xmlns:aink="http://schemas.microsoft.com/office/drawing/2016/ink" xmlns:am3d="http://schemas.microsoft.com/office/drawing/2017/model3d" xmlns:o="urn:schemas-microsoft-com:office:office" xmlns:r="http://schemas.openxmlformats.org/officeDocument/2006/relationships" xmlns:m="http://schemas.openxmlformats.org/officeDocument/2006/math" xmlns:v="urn:schemas-microsoft-com:vml" xmlns:wp14="http://schemas.microsoft.com/office/word/2010/wordprocessingDrawing" xmlns:wp="http://schemas.openxmlformats.org/drawingml/2006/wordprocessingDrawing" xmlns:w10="urn:schemas-microsoft-com:office:word" xmlns:w="http://schemas.openxmlformats.org/wordprocessingml/2006/main" xmlns:w14="http://schemas.microsoft.com/office/word/2010/wordml" xmlns:w15="http://schemas.microsoft.com/office/word/2012/wordml" xmlns:w16cid="http://schemas.microsoft.com/office/word/2016/wordml/cid" xmlns:w16se="http://schemas.microsoft.com/office/word/2015/wordml/symex" xmlns:wpg="http://schemas.microsoft.com/office/word/2010/wordprocessingGroup" xmlns:wpi="http://schemas.microsoft.com/office/word/2010/wordprocessingInk" xmlns:wne="http://schemas.microsoft.com/office/word/2006/wordml" xmlns:wps="http://schemas.microsoft.com/office/word/2010/wordprocessingShape" xmlns:a="http://schemas.openxmlformats.org/drawingml/2006/main" xmlns:adec="http://schemas.microsoft.com/office/drawing/2017/decorative" mc:Ignorable="w14 w15 w16se w16cid wp14">
+<w:hdr xmlns:wpc="http://schemas.microsoft.com/office/word/2010/wordprocessingCanvas" xmlns:cx="http://schemas.microsoft.com/office/drawing/2014/chartex" xmlns:cx1="http://schemas.microsoft.com/office/drawing/2015/9/8/chartex" xmlns:cx2="http://schemas.microsoft.com/office/drawing/2015/10/21/chartex" xmlns:cx3="http://schemas.microsoft.com/office/drawing/2016/5/9/chartex" xmlns:cx4="http://schemas.microsoft.com/office/drawing/2016/5/10/chartex" xmlns:cx5="http://schemas.microsoft.com/office/drawing/2016/5/11/chartex" xmlns:cx6="http://schemas.microsoft.com/office/drawing/2016/5/12/chartex" xmlns:cx7="http://schemas.microsoft.com/office/drawing/2016/5/13/chartex" xmlns:cx8="http://schemas.microsoft.com/office/drawing/2016/5/14/chartex" xmlns:mc="http://schemas.openxmlformats.org/markup-compatibility/2006" xmlns:aink="http://schemas.microsoft.com/office/drawing/2016/ink" xmlns:am3d="http://schemas.microsoft.com/office/drawing/2017/model3d" xmlns:o="urn:schemas-microsoft-com:office:office" xmlns:r="http://schemas.openxmlformats.org/officeDocument/2006/relationships" xmlns:m="http://schemas.openxmlformats.org/officeDocument/2006/math" xmlns:v="urn:schemas-microsoft-com:vml" xmlns:wp14="http://schemas.microsoft.com/office/word/2010/wordprocessingDrawing" xmlns:wp="http://schemas.openxmlformats.org/drawingml/2006/wordprocessingDrawing" xmlns:w10="urn:schemas-microsoft-com:office:word" xmlns:w="http://schemas.openxmlformats.org/wordprocessingml/2006/main" xmlns:w14="http://schemas.microsoft.com/office/word/2010/wordml" xmlns:w15="http://schemas.microsoft.com/office/word/2012/wordml" xmlns:w16cid="http://schemas.microsoft.com/office/word/2016/wordml/cid" xmlns:w16se="http://schemas.microsoft.com/office/word/2015/wordml/symex" xmlns:wpg="http://schemas.microsoft.com/office/word/2010/wordprocessingGroup" xmlns:wpi="http://schemas.microsoft.com/office/word/2010/wordprocessingInk" xmlns:wne="http://schemas.microsoft.com/office/word/2006/wordml" xmlns:wps="http://schemas.microsoft.com/office/word/2010/wordprocessingShape" mc:Ignorable="w14 w15 w16se w16cid wp14">
   <w:p>
     <w:pPr>
       <w:pStyle w:val="Header"/>
@@ -1229,7 +1090,7 @@
             </wp:anchor>
           </w:drawing>
         </mc:Choice>
-        <mc:Fallback>
+        <mc:Fallback xmlns:adec="http://schemas.microsoft.com/office/drawing/2017/decorative" xmlns:a="http://schemas.openxmlformats.org/drawingml/2006/main">
           <w:pict>
             <v:rect id="Rectangle 7" style="position:absolute;margin-left:-1in;margin-top:-34.05pt;width:611.9pt;height:98.4pt;z-index:-251657216;visibility:visible;mso-wrap-style:square;mso-wrap-distance-left:9pt;mso-wrap-distance-top:0;mso-wrap-distance-right:9pt;mso-wrap-distance-bottom:0;mso-position-horizontal:absolute;mso-position-horizontal-relative:text;mso-position-vertical:absolute;mso-position-vertical-relative:text;v-text-anchor:top" o:spid="_x0000_s1026" fillcolor="#303848 [3204]" stroked="f" w14:anchorId="5B5674B7" o:gfxdata="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"/>
           </w:pict>
@@ -1253,22 +1114,136 @@
 
 <file path=word/numbering.xml><?xml version="1.0" encoding="utf-8"?>
 <w:numbering xmlns:wpc="http://schemas.microsoft.com/office/word/2010/wordprocessingCanvas" xmlns:cx="http://schemas.microsoft.com/office/drawing/2014/chartex" xmlns:cx1="http://schemas.microsoft.com/office/drawing/2015/9/8/chartex" xmlns:cx2="http://schemas.microsoft.com/office/drawing/2015/10/21/chartex" xmlns:cx3="http://schemas.microsoft.com/office/drawing/2016/5/9/chartex" xmlns:cx4="http://schemas.microsoft.com/office/drawing/2016/5/10/chartex" xmlns:cx5="http://schemas.microsoft.com/office/drawing/2016/5/11/chartex" xmlns:cx6="http://schemas.microsoft.com/office/drawing/2016/5/12/chartex" xmlns:cx7="http://schemas.microsoft.com/office/drawing/2016/5/13/chartex" xmlns:cx8="http://schemas.microsoft.com/office/drawing/2016/5/14/chartex" xmlns:mc="http://schemas.openxmlformats.org/markup-compatibility/2006" xmlns:aink="http://schemas.microsoft.com/office/drawing/2016/ink" xmlns:am3d="http://schemas.microsoft.com/office/drawing/2017/model3d" xmlns:o="urn:schemas-microsoft-com:office:office" xmlns:r="http://schemas.openxmlformats.org/officeDocument/2006/relationships" xmlns:m="http://schemas.openxmlformats.org/officeDocument/2006/math" xmlns:v="urn:schemas-microsoft-com:vml" xmlns:wp14="http://schemas.microsoft.com/office/word/2010/wordprocessingDrawing" xmlns:wp="http://schemas.openxmlformats.org/drawingml/2006/wordprocessingDrawing" xmlns:w10="urn:schemas-microsoft-com:office:word" xmlns:w="http://schemas.openxmlformats.org/wordprocessingml/2006/main" xmlns:w14="http://schemas.microsoft.com/office/word/2010/wordml" xmlns:w15="http://schemas.microsoft.com/office/word/2012/wordml" xmlns:w16cid="http://schemas.microsoft.com/office/word/2016/wordml/cid" xmlns:w16se="http://schemas.microsoft.com/office/word/2015/wordml/symex" xmlns:wpg="http://schemas.microsoft.com/office/word/2010/wordprocessingGroup" xmlns:wpi="http://schemas.microsoft.com/office/word/2010/wordprocessingInk" xmlns:wne="http://schemas.microsoft.com/office/word/2006/wordml" xmlns:wps="http://schemas.microsoft.com/office/word/2010/wordprocessingShape" mc:Ignorable="w14 w15 w16se w16cid wp14">
-  <w:abstractNum xmlns:w="http://schemas.openxmlformats.org/wordprocessingml/2006/main" w:abstractNumId="6">
-    <w:nsid w:val="2cf6c2be"/>
-    <w:multiLevelType xmlns:w="http://schemas.openxmlformats.org/wordprocessingml/2006/main" w:val="hybridMultilevel"/>
-    <w:lvl xmlns:w="http://schemas.openxmlformats.org/wordprocessingml/2006/main" w:ilvl="0">
+  <w:abstractNum w:abstractNumId="0" w15:restartNumberingAfterBreak="0">
+    <w:nsid w:val="01D113E3"/>
+    <w:multiLevelType w:val="hybridMultilevel"/>
+    <w:tmpl w:val="94F03522"/>
+    <w:lvl w:ilvl="0" w:tplc="B464F570">
+      <w:start w:val="1"/>
+      <w:numFmt w:val="bullet"/>
+      <w:lvlText w:val="-"/>
+      <w:lvlJc w:val="left"/>
+      <w:pPr>
+        <w:ind w:left="720" w:hanging="360"/>
+      </w:pPr>
+      <w:rPr>
+        <w:rFonts w:ascii="Calibri" w:hAnsi="Calibri" w:hint="default"/>
+      </w:rPr>
+    </w:lvl>
+    <w:lvl w:ilvl="1" w:tplc="7A208FB2">
+      <w:start w:val="1"/>
+      <w:numFmt w:val="bullet"/>
+      <w:lvlText w:val="o"/>
+      <w:lvlJc w:val="left"/>
+      <w:pPr>
+        <w:ind w:left="1440" w:hanging="360"/>
+      </w:pPr>
+      <w:rPr>
+        <w:rFonts w:ascii="Courier New" w:hAnsi="Courier New" w:hint="default"/>
+      </w:rPr>
+    </w:lvl>
+    <w:lvl w:ilvl="2" w:tplc="37D0B632">
+      <w:start w:val="1"/>
+      <w:numFmt w:val="bullet"/>
+      <w:lvlText w:val=""/>
+      <w:lvlJc w:val="left"/>
+      <w:pPr>
+        <w:ind w:left="2160" w:hanging="360"/>
+      </w:pPr>
+      <w:rPr>
+        <w:rFonts w:ascii="Wingdings" w:hAnsi="Wingdings" w:hint="default"/>
+      </w:rPr>
+    </w:lvl>
+    <w:lvl w:ilvl="3" w:tplc="440008A2">
       <w:start w:val="1"/>
       <w:numFmt w:val="bullet"/>
       <w:lvlText w:val=""/>
       <w:lvlJc w:val="left"/>
       <w:pPr>
+        <w:ind w:left="2880" w:hanging="360"/>
+      </w:pPr>
+      <w:rPr>
+        <w:rFonts w:ascii="Symbol" w:hAnsi="Symbol" w:hint="default"/>
+      </w:rPr>
+    </w:lvl>
+    <w:lvl w:ilvl="4" w:tplc="9F587E30">
+      <w:start w:val="1"/>
+      <w:numFmt w:val="bullet"/>
+      <w:lvlText w:val="o"/>
+      <w:lvlJc w:val="left"/>
+      <w:pPr>
+        <w:ind w:left="3600" w:hanging="360"/>
+      </w:pPr>
+      <w:rPr>
+        <w:rFonts w:ascii="Courier New" w:hAnsi="Courier New" w:hint="default"/>
+      </w:rPr>
+    </w:lvl>
+    <w:lvl w:ilvl="5" w:tplc="8C34512A">
+      <w:start w:val="1"/>
+      <w:numFmt w:val="bullet"/>
+      <w:lvlText w:val=""/>
+      <w:lvlJc w:val="left"/>
+      <w:pPr>
+        <w:ind w:left="4320" w:hanging="360"/>
+      </w:pPr>
+      <w:rPr>
+        <w:rFonts w:ascii="Wingdings" w:hAnsi="Wingdings" w:hint="default"/>
+      </w:rPr>
+    </w:lvl>
+    <w:lvl w:ilvl="6" w:tplc="13E47F06">
+      <w:start w:val="1"/>
+      <w:numFmt w:val="bullet"/>
+      <w:lvlText w:val=""/>
+      <w:lvlJc w:val="left"/>
+      <w:pPr>
+        <w:ind w:left="5040" w:hanging="360"/>
+      </w:pPr>
+      <w:rPr>
+        <w:rFonts w:ascii="Symbol" w:hAnsi="Symbol" w:hint="default"/>
+      </w:rPr>
+    </w:lvl>
+    <w:lvl w:ilvl="7" w:tplc="7DF4680C">
+      <w:start w:val="1"/>
+      <w:numFmt w:val="bullet"/>
+      <w:lvlText w:val="o"/>
+      <w:lvlJc w:val="left"/>
+      <w:pPr>
+        <w:ind w:left="5760" w:hanging="360"/>
+      </w:pPr>
+      <w:rPr>
+        <w:rFonts w:ascii="Courier New" w:hAnsi="Courier New" w:hint="default"/>
+      </w:rPr>
+    </w:lvl>
+    <w:lvl w:ilvl="8" w:tplc="2D2C7ED8">
+      <w:start w:val="1"/>
+      <w:numFmt w:val="bullet"/>
+      <w:lvlText w:val=""/>
+      <w:lvlJc w:val="left"/>
+      <w:pPr>
+        <w:ind w:left="6480" w:hanging="360"/>
+      </w:pPr>
+      <w:rPr>
+        <w:rFonts w:ascii="Wingdings" w:hAnsi="Wingdings" w:hint="default"/>
+      </w:rPr>
+    </w:lvl>
+  </w:abstractNum>
+  <w:abstractNum w:abstractNumId="1" w15:restartNumberingAfterBreak="0">
+    <w:nsid w:val="239EAA8A"/>
+    <w:multiLevelType w:val="hybridMultilevel"/>
+    <w:tmpl w:val="E2928132"/>
+    <w:lvl w:ilvl="0" w:tplc="E202080A">
+      <w:start w:val="1"/>
+      <w:numFmt w:val="bullet"/>
+      <w:lvlText w:val="-"/>
+      <w:lvlJc w:val="left"/>
+      <w:pPr>
         <w:ind w:left="720" w:hanging="360"/>
       </w:pPr>
       <w:rPr>
-        <w:rFonts w:hint="default" w:ascii="Symbol" w:hAnsi="Symbol"/>
-      </w:rPr>
-    </w:lvl>
-    <w:lvl xmlns:w="http://schemas.openxmlformats.org/wordprocessingml/2006/main" w:ilvl="1">
+        <w:rFonts w:ascii="Calibri" w:hAnsi="Calibri" w:hint="default"/>
+      </w:rPr>
+    </w:lvl>
+    <w:lvl w:ilvl="1" w:tplc="A0C2CF1E">
       <w:start w:val="1"/>
       <w:numFmt w:val="bullet"/>
       <w:lvlText w:val="o"/>
@@ -1277,10 +1252,10 @@
         <w:ind w:left="1440" w:hanging="360"/>
       </w:pPr>
       <w:rPr>
-        <w:rFonts w:hint="default" w:ascii="Courier New" w:hAnsi="Courier New"/>
-      </w:rPr>
-    </w:lvl>
-    <w:lvl xmlns:w="http://schemas.openxmlformats.org/wordprocessingml/2006/main" w:ilvl="2">
+        <w:rFonts w:ascii="Courier New" w:hAnsi="Courier New" w:hint="default"/>
+      </w:rPr>
+    </w:lvl>
+    <w:lvl w:ilvl="2" w:tplc="28E662DE">
       <w:start w:val="1"/>
       <w:numFmt w:val="bullet"/>
       <w:lvlText w:val=""/>
@@ -1289,10 +1264,10 @@
         <w:ind w:left="2160" w:hanging="360"/>
       </w:pPr>
       <w:rPr>
-        <w:rFonts w:hint="default" w:ascii="Wingdings" w:hAnsi="Wingdings"/>
-      </w:rPr>
-    </w:lvl>
-    <w:lvl xmlns:w="http://schemas.openxmlformats.org/wordprocessingml/2006/main" w:ilvl="3">
+        <w:rFonts w:ascii="Wingdings" w:hAnsi="Wingdings" w:hint="default"/>
+      </w:rPr>
+    </w:lvl>
+    <w:lvl w:ilvl="3" w:tplc="61AC5A00">
       <w:start w:val="1"/>
       <w:numFmt w:val="bullet"/>
       <w:lvlText w:val=""/>
@@ -1301,10 +1276,10 @@
         <w:ind w:left="2880" w:hanging="360"/>
       </w:pPr>
       <w:rPr>
-        <w:rFonts w:hint="default" w:ascii="Symbol" w:hAnsi="Symbol"/>
-      </w:rPr>
-    </w:lvl>
-    <w:lvl xmlns:w="http://schemas.openxmlformats.org/wordprocessingml/2006/main" w:ilvl="4">
+        <w:rFonts w:ascii="Symbol" w:hAnsi="Symbol" w:hint="default"/>
+      </w:rPr>
+    </w:lvl>
+    <w:lvl w:ilvl="4" w:tplc="2064111C">
       <w:start w:val="1"/>
       <w:numFmt w:val="bullet"/>
       <w:lvlText w:val="o"/>
@@ -1313,10 +1288,10 @@
         <w:ind w:left="3600" w:hanging="360"/>
       </w:pPr>
       <w:rPr>
-        <w:rFonts w:hint="default" w:ascii="Courier New" w:hAnsi="Courier New"/>
-      </w:rPr>
-    </w:lvl>
-    <w:lvl xmlns:w="http://schemas.openxmlformats.org/wordprocessingml/2006/main" w:ilvl="5">
+        <w:rFonts w:ascii="Courier New" w:hAnsi="Courier New" w:hint="default"/>
+      </w:rPr>
+    </w:lvl>
+    <w:lvl w:ilvl="5" w:tplc="A148CE5C">
       <w:start w:val="1"/>
       <w:numFmt w:val="bullet"/>
       <w:lvlText w:val=""/>
@@ -1325,10 +1300,10 @@
         <w:ind w:left="4320" w:hanging="360"/>
       </w:pPr>
       <w:rPr>
-        <w:rFonts w:hint="default" w:ascii="Wingdings" w:hAnsi="Wingdings"/>
-      </w:rPr>
-    </w:lvl>
-    <w:lvl xmlns:w="http://schemas.openxmlformats.org/wordprocessingml/2006/main" w:ilvl="6">
+        <w:rFonts w:ascii="Wingdings" w:hAnsi="Wingdings" w:hint="default"/>
+      </w:rPr>
+    </w:lvl>
+    <w:lvl w:ilvl="6" w:tplc="4380F1CA">
       <w:start w:val="1"/>
       <w:numFmt w:val="bullet"/>
       <w:lvlText w:val=""/>
@@ -1337,10 +1312,10 @@
         <w:ind w:left="5040" w:hanging="360"/>
       </w:pPr>
       <w:rPr>
-        <w:rFonts w:hint="default" w:ascii="Symbol" w:hAnsi="Symbol"/>
-      </w:rPr>
-    </w:lvl>
-    <w:lvl xmlns:w="http://schemas.openxmlformats.org/wordprocessingml/2006/main" w:ilvl="7">
+        <w:rFonts w:ascii="Symbol" w:hAnsi="Symbol" w:hint="default"/>
+      </w:rPr>
+    </w:lvl>
+    <w:lvl w:ilvl="7" w:tplc="932A2AB0">
       <w:start w:val="1"/>
       <w:numFmt w:val="bullet"/>
       <w:lvlText w:val="o"/>
@@ -1349,10 +1324,10 @@
         <w:ind w:left="5760" w:hanging="360"/>
       </w:pPr>
       <w:rPr>
-        <w:rFonts w:hint="default" w:ascii="Courier New" w:hAnsi="Courier New"/>
-      </w:rPr>
-    </w:lvl>
-    <w:lvl xmlns:w="http://schemas.openxmlformats.org/wordprocessingml/2006/main" w:ilvl="8">
+        <w:rFonts w:ascii="Courier New" w:hAnsi="Courier New" w:hint="default"/>
+      </w:rPr>
+    </w:lvl>
+    <w:lvl w:ilvl="8" w:tplc="231423F4">
       <w:start w:val="1"/>
       <w:numFmt w:val="bullet"/>
       <w:lvlText w:val=""/>
@@ -1361,14 +1336,241 @@
         <w:ind w:left="6480" w:hanging="360"/>
       </w:pPr>
       <w:rPr>
-        <w:rFonts w:hint="default" w:ascii="Wingdings" w:hAnsi="Wingdings"/>
+        <w:rFonts w:ascii="Wingdings" w:hAnsi="Wingdings" w:hint="default"/>
       </w:rPr>
     </w:lvl>
   </w:abstractNum>
-  <w:abstractNum xmlns:w="http://schemas.openxmlformats.org/wordprocessingml/2006/main" w:abstractNumId="5">
+  <w:abstractNum w:abstractNumId="2" w15:restartNumberingAfterBreak="0">
+    <w:nsid w:val="2CF6C2BE"/>
+    <w:multiLevelType w:val="hybridMultilevel"/>
+    <w:tmpl w:val="164E0A5C"/>
+    <w:lvl w:ilvl="0" w:tplc="B0FAFF6A">
+      <w:start w:val="1"/>
+      <w:numFmt w:val="bullet"/>
+      <w:lvlText w:val=""/>
+      <w:lvlJc w:val="left"/>
+      <w:pPr>
+        <w:ind w:left="720" w:hanging="360"/>
+      </w:pPr>
+      <w:rPr>
+        <w:rFonts w:ascii="Symbol" w:hAnsi="Symbol" w:hint="default"/>
+      </w:rPr>
+    </w:lvl>
+    <w:lvl w:ilvl="1" w:tplc="0896E5F0">
+      <w:start w:val="1"/>
+      <w:numFmt w:val="bullet"/>
+      <w:lvlText w:val="o"/>
+      <w:lvlJc w:val="left"/>
+      <w:pPr>
+        <w:ind w:left="1440" w:hanging="360"/>
+      </w:pPr>
+      <w:rPr>
+        <w:rFonts w:ascii="Courier New" w:hAnsi="Courier New" w:hint="default"/>
+      </w:rPr>
+    </w:lvl>
+    <w:lvl w:ilvl="2" w:tplc="AC3CFD0C">
+      <w:start w:val="1"/>
+      <w:numFmt w:val="bullet"/>
+      <w:lvlText w:val=""/>
+      <w:lvlJc w:val="left"/>
+      <w:pPr>
+        <w:ind w:left="2160" w:hanging="360"/>
+      </w:pPr>
+      <w:rPr>
+        <w:rFonts w:ascii="Wingdings" w:hAnsi="Wingdings" w:hint="default"/>
+      </w:rPr>
+    </w:lvl>
+    <w:lvl w:ilvl="3" w:tplc="7186C2A8">
+      <w:start w:val="1"/>
+      <w:numFmt w:val="bullet"/>
+      <w:lvlText w:val=""/>
+      <w:lvlJc w:val="left"/>
+      <w:pPr>
+        <w:ind w:left="2880" w:hanging="360"/>
+      </w:pPr>
+      <w:rPr>
+        <w:rFonts w:ascii="Symbol" w:hAnsi="Symbol" w:hint="default"/>
+      </w:rPr>
+    </w:lvl>
+    <w:lvl w:ilvl="4" w:tplc="63BC7D60">
+      <w:start w:val="1"/>
+      <w:numFmt w:val="bullet"/>
+      <w:lvlText w:val="o"/>
+      <w:lvlJc w:val="left"/>
+      <w:pPr>
+        <w:ind w:left="3600" w:hanging="360"/>
+      </w:pPr>
+      <w:rPr>
+        <w:rFonts w:ascii="Courier New" w:hAnsi="Courier New" w:hint="default"/>
+      </w:rPr>
+    </w:lvl>
+    <w:lvl w:ilvl="5" w:tplc="3BEAD10A">
+      <w:start w:val="1"/>
+      <w:numFmt w:val="bullet"/>
+      <w:lvlText w:val=""/>
+      <w:lvlJc w:val="left"/>
+      <w:pPr>
+        <w:ind w:left="4320" w:hanging="360"/>
+      </w:pPr>
+      <w:rPr>
+        <w:rFonts w:ascii="Wingdings" w:hAnsi="Wingdings" w:hint="default"/>
+      </w:rPr>
+    </w:lvl>
+    <w:lvl w:ilvl="6" w:tplc="E7D45D3A">
+      <w:start w:val="1"/>
+      <w:numFmt w:val="bullet"/>
+      <w:lvlText w:val=""/>
+      <w:lvlJc w:val="left"/>
+      <w:pPr>
+        <w:ind w:left="5040" w:hanging="360"/>
+      </w:pPr>
+      <w:rPr>
+        <w:rFonts w:ascii="Symbol" w:hAnsi="Symbol" w:hint="default"/>
+      </w:rPr>
+    </w:lvl>
+    <w:lvl w:ilvl="7" w:tplc="F1D2A3DA">
+      <w:start w:val="1"/>
+      <w:numFmt w:val="bullet"/>
+      <w:lvlText w:val="o"/>
+      <w:lvlJc w:val="left"/>
+      <w:pPr>
+        <w:ind w:left="5760" w:hanging="360"/>
+      </w:pPr>
+      <w:rPr>
+        <w:rFonts w:ascii="Courier New" w:hAnsi="Courier New" w:hint="default"/>
+      </w:rPr>
+    </w:lvl>
+    <w:lvl w:ilvl="8" w:tplc="630AD4DC">
+      <w:start w:val="1"/>
+      <w:numFmt w:val="bullet"/>
+      <w:lvlText w:val=""/>
+      <w:lvlJc w:val="left"/>
+      <w:pPr>
+        <w:ind w:left="6480" w:hanging="360"/>
+      </w:pPr>
+      <w:rPr>
+        <w:rFonts w:ascii="Wingdings" w:hAnsi="Wingdings" w:hint="default"/>
+      </w:rPr>
+    </w:lvl>
+  </w:abstractNum>
+  <w:abstractNum w:abstractNumId="3" w15:restartNumberingAfterBreak="0">
+    <w:nsid w:val="443CFC17"/>
+    <w:multiLevelType w:val="hybridMultilevel"/>
+    <w:tmpl w:val="D54C6EE2"/>
+    <w:lvl w:ilvl="0" w:tplc="71DEDC8E">
+      <w:start w:val="1"/>
+      <w:numFmt w:val="bullet"/>
+      <w:lvlText w:val=""/>
+      <w:lvlJc w:val="left"/>
+      <w:pPr>
+        <w:ind w:left="720" w:hanging="360"/>
+      </w:pPr>
+      <w:rPr>
+        <w:rFonts w:ascii="Symbol" w:hAnsi="Symbol" w:hint="default"/>
+      </w:rPr>
+    </w:lvl>
+    <w:lvl w:ilvl="1" w:tplc="B45833E0">
+      <w:start w:val="1"/>
+      <w:numFmt w:val="bullet"/>
+      <w:lvlText w:val="o"/>
+      <w:lvlJc w:val="left"/>
+      <w:pPr>
+        <w:ind w:left="1440" w:hanging="360"/>
+      </w:pPr>
+      <w:rPr>
+        <w:rFonts w:ascii="Courier New" w:hAnsi="Courier New" w:hint="default"/>
+      </w:rPr>
+    </w:lvl>
+    <w:lvl w:ilvl="2" w:tplc="915A95CA">
+      <w:start w:val="1"/>
+      <w:numFmt w:val="bullet"/>
+      <w:lvlText w:val=""/>
+      <w:lvlJc w:val="left"/>
+      <w:pPr>
+        <w:ind w:left="2160" w:hanging="360"/>
+      </w:pPr>
+      <w:rPr>
+        <w:rFonts w:ascii="Wingdings" w:hAnsi="Wingdings" w:hint="default"/>
+      </w:rPr>
+    </w:lvl>
+    <w:lvl w:ilvl="3" w:tplc="FCA036B2">
+      <w:start w:val="1"/>
+      <w:numFmt w:val="bullet"/>
+      <w:lvlText w:val=""/>
+      <w:lvlJc w:val="left"/>
+      <w:pPr>
+        <w:ind w:left="2880" w:hanging="360"/>
+      </w:pPr>
+      <w:rPr>
+        <w:rFonts w:ascii="Symbol" w:hAnsi="Symbol" w:hint="default"/>
+      </w:rPr>
+    </w:lvl>
+    <w:lvl w:ilvl="4" w:tplc="C49C4826">
+      <w:start w:val="1"/>
+      <w:numFmt w:val="bullet"/>
+      <w:lvlText w:val="o"/>
+      <w:lvlJc w:val="left"/>
+      <w:pPr>
+        <w:ind w:left="3600" w:hanging="360"/>
+      </w:pPr>
+      <w:rPr>
+        <w:rFonts w:ascii="Courier New" w:hAnsi="Courier New" w:hint="default"/>
+      </w:rPr>
+    </w:lvl>
+    <w:lvl w:ilvl="5" w:tplc="5C8E0F56">
+      <w:start w:val="1"/>
+      <w:numFmt w:val="bullet"/>
+      <w:lvlText w:val=""/>
+      <w:lvlJc w:val="left"/>
+      <w:pPr>
+        <w:ind w:left="4320" w:hanging="360"/>
+      </w:pPr>
+      <w:rPr>
+        <w:rFonts w:ascii="Wingdings" w:hAnsi="Wingdings" w:hint="default"/>
+      </w:rPr>
+    </w:lvl>
+    <w:lvl w:ilvl="6" w:tplc="B4AE0DE6">
+      <w:start w:val="1"/>
+      <w:numFmt w:val="bullet"/>
+      <w:lvlText w:val=""/>
+      <w:lvlJc w:val="left"/>
+      <w:pPr>
+        <w:ind w:left="5040" w:hanging="360"/>
+      </w:pPr>
+      <w:rPr>
+        <w:rFonts w:ascii="Symbol" w:hAnsi="Symbol" w:hint="default"/>
+      </w:rPr>
+    </w:lvl>
+    <w:lvl w:ilvl="7" w:tplc="8384FD44">
+      <w:start w:val="1"/>
+      <w:numFmt w:val="bullet"/>
+      <w:lvlText w:val="o"/>
+      <w:lvlJc w:val="left"/>
+      <w:pPr>
+        <w:ind w:left="5760" w:hanging="360"/>
+      </w:pPr>
+      <w:rPr>
+        <w:rFonts w:ascii="Courier New" w:hAnsi="Courier New" w:hint="default"/>
+      </w:rPr>
+    </w:lvl>
+    <w:lvl w:ilvl="8" w:tplc="BE68542A">
+      <w:start w:val="1"/>
+      <w:numFmt w:val="bullet"/>
+      <w:lvlText w:val=""/>
+      <w:lvlJc w:val="left"/>
+      <w:pPr>
+        <w:ind w:left="6480" w:hanging="360"/>
+      </w:pPr>
+      <w:rPr>
+        <w:rFonts w:ascii="Wingdings" w:hAnsi="Wingdings" w:hint="default"/>
+      </w:rPr>
+    </w:lvl>
+  </w:abstractNum>
+  <w:abstractNum w:abstractNumId="4" w15:restartNumberingAfterBreak="0">
     <w:nsid w:val="57319058"/>
-    <w:multiLevelType xmlns:w="http://schemas.openxmlformats.org/wordprocessingml/2006/main" w:val="hybridMultilevel"/>
-    <w:lvl xmlns:w="http://schemas.openxmlformats.org/wordprocessingml/2006/main" w:ilvl="0">
+    <w:multiLevelType w:val="hybridMultilevel"/>
+    <w:tmpl w:val="8768054E"/>
+    <w:lvl w:ilvl="0" w:tplc="FDAEA8B8">
       <w:start w:val="1"/>
       <w:numFmt w:val="bullet"/>
       <w:lvlText w:val=""/>
@@ -1377,10 +1579,10 @@
         <w:ind w:left="720" w:hanging="360"/>
       </w:pPr>
       <w:rPr>
-        <w:rFonts w:hint="default" w:ascii="Symbol" w:hAnsi="Symbol"/>
-      </w:rPr>
-    </w:lvl>
-    <w:lvl xmlns:w="http://schemas.openxmlformats.org/wordprocessingml/2006/main" w:ilvl="1">
+        <w:rFonts w:ascii="Symbol" w:hAnsi="Symbol" w:hint="default"/>
+      </w:rPr>
+    </w:lvl>
+    <w:lvl w:ilvl="1" w:tplc="1F9AD00E">
       <w:start w:val="1"/>
       <w:numFmt w:val="bullet"/>
       <w:lvlText w:val="o"/>
@@ -1389,10 +1591,10 @@
         <w:ind w:left="1440" w:hanging="360"/>
       </w:pPr>
       <w:rPr>
-        <w:rFonts w:hint="default" w:ascii="Courier New" w:hAnsi="Courier New"/>
-      </w:rPr>
-    </w:lvl>
-    <w:lvl xmlns:w="http://schemas.openxmlformats.org/wordprocessingml/2006/main" w:ilvl="2">
+        <w:rFonts w:ascii="Courier New" w:hAnsi="Courier New" w:hint="default"/>
+      </w:rPr>
+    </w:lvl>
+    <w:lvl w:ilvl="2" w:tplc="54EAEFC0">
       <w:start w:val="1"/>
       <w:numFmt w:val="bullet"/>
       <w:lvlText w:val=""/>
@@ -1401,10 +1603,10 @@
         <w:ind w:left="2160" w:hanging="360"/>
       </w:pPr>
       <w:rPr>
-        <w:rFonts w:hint="default" w:ascii="Wingdings" w:hAnsi="Wingdings"/>
-      </w:rPr>
-    </w:lvl>
-    <w:lvl xmlns:w="http://schemas.openxmlformats.org/wordprocessingml/2006/main" w:ilvl="3">
+        <w:rFonts w:ascii="Wingdings" w:hAnsi="Wingdings" w:hint="default"/>
+      </w:rPr>
+    </w:lvl>
+    <w:lvl w:ilvl="3" w:tplc="2FE83E36">
       <w:start w:val="1"/>
       <w:numFmt w:val="bullet"/>
       <w:lvlText w:val=""/>
@@ -1413,10 +1615,10 @@
         <w:ind w:left="2880" w:hanging="360"/>
       </w:pPr>
       <w:rPr>
-        <w:rFonts w:hint="default" w:ascii="Symbol" w:hAnsi="Symbol"/>
-      </w:rPr>
-    </w:lvl>
-    <w:lvl xmlns:w="http://schemas.openxmlformats.org/wordprocessingml/2006/main" w:ilvl="4">
+        <w:rFonts w:ascii="Symbol" w:hAnsi="Symbol" w:hint="default"/>
+      </w:rPr>
+    </w:lvl>
+    <w:lvl w:ilvl="4" w:tplc="0B54FCCC">
       <w:start w:val="1"/>
       <w:numFmt w:val="bullet"/>
       <w:lvlText w:val="o"/>
@@ -1425,10 +1627,10 @@
         <w:ind w:left="3600" w:hanging="360"/>
       </w:pPr>
       <w:rPr>
-        <w:rFonts w:hint="default" w:ascii="Courier New" w:hAnsi="Courier New"/>
-      </w:rPr>
-    </w:lvl>
-    <w:lvl xmlns:w="http://schemas.openxmlformats.org/wordprocessingml/2006/main" w:ilvl="5">
+        <w:rFonts w:ascii="Courier New" w:hAnsi="Courier New" w:hint="default"/>
+      </w:rPr>
+    </w:lvl>
+    <w:lvl w:ilvl="5" w:tplc="B3DC73FA">
       <w:start w:val="1"/>
       <w:numFmt w:val="bullet"/>
       <w:lvlText w:val=""/>
@@ -1437,10 +1639,10 @@
         <w:ind w:left="4320" w:hanging="360"/>
       </w:pPr>
       <w:rPr>
-        <w:rFonts w:hint="default" w:ascii="Wingdings" w:hAnsi="Wingdings"/>
-      </w:rPr>
-    </w:lvl>
-    <w:lvl xmlns:w="http://schemas.openxmlformats.org/wordprocessingml/2006/main" w:ilvl="6">
+        <w:rFonts w:ascii="Wingdings" w:hAnsi="Wingdings" w:hint="default"/>
+      </w:rPr>
+    </w:lvl>
+    <w:lvl w:ilvl="6" w:tplc="BDB082CA">
       <w:start w:val="1"/>
       <w:numFmt w:val="bullet"/>
       <w:lvlText w:val=""/>
@@ -1449,10 +1651,10 @@
         <w:ind w:left="5040" w:hanging="360"/>
       </w:pPr>
       <w:rPr>
-        <w:rFonts w:hint="default" w:ascii="Symbol" w:hAnsi="Symbol"/>
-      </w:rPr>
-    </w:lvl>
-    <w:lvl xmlns:w="http://schemas.openxmlformats.org/wordprocessingml/2006/main" w:ilvl="7">
+        <w:rFonts w:ascii="Symbol" w:hAnsi="Symbol" w:hint="default"/>
+      </w:rPr>
+    </w:lvl>
+    <w:lvl w:ilvl="7" w:tplc="F7EA51AA">
       <w:start w:val="1"/>
       <w:numFmt w:val="bullet"/>
       <w:lvlText w:val="o"/>
@@ -1461,10 +1663,10 @@
         <w:ind w:left="5760" w:hanging="360"/>
       </w:pPr>
       <w:rPr>
-        <w:rFonts w:hint="default" w:ascii="Courier New" w:hAnsi="Courier New"/>
-      </w:rPr>
-    </w:lvl>
-    <w:lvl xmlns:w="http://schemas.openxmlformats.org/wordprocessingml/2006/main" w:ilvl="8">
+        <w:rFonts w:ascii="Courier New" w:hAnsi="Courier New" w:hint="default"/>
+      </w:rPr>
+    </w:lvl>
+    <w:lvl w:ilvl="8" w:tplc="6E2E3522">
       <w:start w:val="1"/>
       <w:numFmt w:val="bullet"/>
       <w:lvlText w:val=""/>
@@ -1473,14 +1675,15 @@
         <w:ind w:left="6480" w:hanging="360"/>
       </w:pPr>
       <w:rPr>
-        <w:rFonts w:hint="default" w:ascii="Wingdings" w:hAnsi="Wingdings"/>
+        <w:rFonts w:ascii="Wingdings" w:hAnsi="Wingdings" w:hint="default"/>
       </w:rPr>
     </w:lvl>
   </w:abstractNum>
-  <w:abstractNum xmlns:w="http://schemas.openxmlformats.org/wordprocessingml/2006/main" w:abstractNumId="4">
-    <w:nsid w:val="443cfc17"/>
-    <w:multiLevelType xmlns:w="http://schemas.openxmlformats.org/wordprocessingml/2006/main" w:val="hybridMultilevel"/>
-    <w:lvl xmlns:w="http://schemas.openxmlformats.org/wordprocessingml/2006/main" w:ilvl="0">
+  <w:abstractNum w:abstractNumId="5" w15:restartNumberingAfterBreak="0">
+    <w:nsid w:val="70890ED5"/>
+    <w:multiLevelType w:val="hybridMultilevel"/>
+    <w:tmpl w:val="2D00A40E"/>
+    <w:lvl w:ilvl="0" w:tplc="4828BA60">
       <w:start w:val="1"/>
       <w:numFmt w:val="bullet"/>
       <w:lvlText w:val=""/>
@@ -1489,10 +1692,10 @@
         <w:ind w:left="720" w:hanging="360"/>
       </w:pPr>
       <w:rPr>
-        <w:rFonts w:hint="default" w:ascii="Symbol" w:hAnsi="Symbol"/>
-      </w:rPr>
-    </w:lvl>
-    <w:lvl xmlns:w="http://schemas.openxmlformats.org/wordprocessingml/2006/main" w:ilvl="1">
+        <w:rFonts w:ascii="Symbol" w:hAnsi="Symbol" w:hint="default"/>
+      </w:rPr>
+    </w:lvl>
+    <w:lvl w:ilvl="1" w:tplc="93BC05E2">
       <w:start w:val="1"/>
       <w:numFmt w:val="bullet"/>
       <w:lvlText w:val="o"/>
@@ -1501,10 +1704,10 @@
         <w:ind w:left="1440" w:hanging="360"/>
       </w:pPr>
       <w:rPr>
-        <w:rFonts w:hint="default" w:ascii="Courier New" w:hAnsi="Courier New"/>
-      </w:rPr>
-    </w:lvl>
-    <w:lvl xmlns:w="http://schemas.openxmlformats.org/wordprocessingml/2006/main" w:ilvl="2">
+        <w:rFonts w:ascii="Courier New" w:hAnsi="Courier New" w:hint="default"/>
+      </w:rPr>
+    </w:lvl>
+    <w:lvl w:ilvl="2" w:tplc="1F344FAE">
       <w:start w:val="1"/>
       <w:numFmt w:val="bullet"/>
       <w:lvlText w:val=""/>
@@ -1513,10 +1716,10 @@
         <w:ind w:left="2160" w:hanging="360"/>
       </w:pPr>
       <w:rPr>
-        <w:rFonts w:hint="default" w:ascii="Wingdings" w:hAnsi="Wingdings"/>
-      </w:rPr>
-    </w:lvl>
-    <w:lvl xmlns:w="http://schemas.openxmlformats.org/wordprocessingml/2006/main" w:ilvl="3">
+        <w:rFonts w:ascii="Wingdings" w:hAnsi="Wingdings" w:hint="default"/>
+      </w:rPr>
+    </w:lvl>
+    <w:lvl w:ilvl="3" w:tplc="30EAEB4C">
       <w:start w:val="1"/>
       <w:numFmt w:val="bullet"/>
       <w:lvlText w:val=""/>
@@ -1525,10 +1728,10 @@
         <w:ind w:left="2880" w:hanging="360"/>
       </w:pPr>
       <w:rPr>
-        <w:rFonts w:hint="default" w:ascii="Symbol" w:hAnsi="Symbol"/>
-      </w:rPr>
-    </w:lvl>
-    <w:lvl xmlns:w="http://schemas.openxmlformats.org/wordprocessingml/2006/main" w:ilvl="4">
+        <w:rFonts w:ascii="Symbol" w:hAnsi="Symbol" w:hint="default"/>
+      </w:rPr>
+    </w:lvl>
+    <w:lvl w:ilvl="4" w:tplc="83BE8FE2">
       <w:start w:val="1"/>
       <w:numFmt w:val="bullet"/>
       <w:lvlText w:val="o"/>
@@ -1537,10 +1740,10 @@
         <w:ind w:left="3600" w:hanging="360"/>
       </w:pPr>
       <w:rPr>
-        <w:rFonts w:hint="default" w:ascii="Courier New" w:hAnsi="Courier New"/>
-      </w:rPr>
-    </w:lvl>
-    <w:lvl xmlns:w="http://schemas.openxmlformats.org/wordprocessingml/2006/main" w:ilvl="5">
+        <w:rFonts w:ascii="Courier New" w:hAnsi="Courier New" w:hint="default"/>
+      </w:rPr>
+    </w:lvl>
+    <w:lvl w:ilvl="5" w:tplc="71EE2E04">
       <w:start w:val="1"/>
       <w:numFmt w:val="bullet"/>
       <w:lvlText w:val=""/>
@@ -1549,10 +1752,10 @@
         <w:ind w:left="4320" w:hanging="360"/>
       </w:pPr>
       <w:rPr>
-        <w:rFonts w:hint="default" w:ascii="Wingdings" w:hAnsi="Wingdings"/>
-      </w:rPr>
-    </w:lvl>
-    <w:lvl xmlns:w="http://schemas.openxmlformats.org/wordprocessingml/2006/main" w:ilvl="6">
+        <w:rFonts w:ascii="Wingdings" w:hAnsi="Wingdings" w:hint="default"/>
+      </w:rPr>
+    </w:lvl>
+    <w:lvl w:ilvl="6" w:tplc="BC78EA54">
       <w:start w:val="1"/>
       <w:numFmt w:val="bullet"/>
       <w:lvlText w:val=""/>
@@ -1561,10 +1764,10 @@
         <w:ind w:left="5040" w:hanging="360"/>
       </w:pPr>
       <w:rPr>
-        <w:rFonts w:hint="default" w:ascii="Symbol" w:hAnsi="Symbol"/>
-      </w:rPr>
-    </w:lvl>
-    <w:lvl xmlns:w="http://schemas.openxmlformats.org/wordprocessingml/2006/main" w:ilvl="7">
+        <w:rFonts w:ascii="Symbol" w:hAnsi="Symbol" w:hint="default"/>
+      </w:rPr>
+    </w:lvl>
+    <w:lvl w:ilvl="7" w:tplc="30465950">
       <w:start w:val="1"/>
       <w:numFmt w:val="bullet"/>
       <w:lvlText w:val="o"/>
@@ -1573,10 +1776,10 @@
         <w:ind w:left="5760" w:hanging="360"/>
       </w:pPr>
       <w:rPr>
-        <w:rFonts w:hint="default" w:ascii="Courier New" w:hAnsi="Courier New"/>
-      </w:rPr>
-    </w:lvl>
-    <w:lvl xmlns:w="http://schemas.openxmlformats.org/wordprocessingml/2006/main" w:ilvl="8">
+        <w:rFonts w:ascii="Courier New" w:hAnsi="Courier New" w:hint="default"/>
+      </w:rPr>
+    </w:lvl>
+    <w:lvl w:ilvl="8" w:tplc="EEB0834E">
       <w:start w:val="1"/>
       <w:numFmt w:val="bullet"/>
       <w:lvlText w:val=""/>
@@ -1585,351 +1788,15 @@
         <w:ind w:left="6480" w:hanging="360"/>
       </w:pPr>
       <w:rPr>
-        <w:rFonts w:hint="default" w:ascii="Wingdings" w:hAnsi="Wingdings"/>
+        <w:rFonts w:ascii="Wingdings" w:hAnsi="Wingdings" w:hint="default"/>
       </w:rPr>
     </w:lvl>
   </w:abstractNum>
-  <w:abstractNum xmlns:w="http://schemas.openxmlformats.org/wordprocessingml/2006/main" w:abstractNumId="3">
-    <w:nsid w:val="70890ed5"/>
-    <w:multiLevelType xmlns:w="http://schemas.openxmlformats.org/wordprocessingml/2006/main" w:val="hybridMultilevel"/>
-    <w:lvl xmlns:w="http://schemas.openxmlformats.org/wordprocessingml/2006/main" w:ilvl="0">
-      <w:start w:val="1"/>
-      <w:numFmt w:val="bullet"/>
-      <w:lvlText w:val=""/>
-      <w:lvlJc w:val="left"/>
-      <w:pPr>
-        <w:ind w:left="720" w:hanging="360"/>
-      </w:pPr>
-      <w:rPr>
-        <w:rFonts w:hint="default" w:ascii="Symbol" w:hAnsi="Symbol"/>
-      </w:rPr>
-    </w:lvl>
-    <w:lvl xmlns:w="http://schemas.openxmlformats.org/wordprocessingml/2006/main" w:ilvl="1">
-      <w:start w:val="1"/>
-      <w:numFmt w:val="bullet"/>
-      <w:lvlText w:val="o"/>
-      <w:lvlJc w:val="left"/>
-      <w:pPr>
-        <w:ind w:left="1440" w:hanging="360"/>
-      </w:pPr>
-      <w:rPr>
-        <w:rFonts w:hint="default" w:ascii="Courier New" w:hAnsi="Courier New"/>
-      </w:rPr>
-    </w:lvl>
-    <w:lvl xmlns:w="http://schemas.openxmlformats.org/wordprocessingml/2006/main" w:ilvl="2">
-      <w:start w:val="1"/>
-      <w:numFmt w:val="bullet"/>
-      <w:lvlText w:val=""/>
-      <w:lvlJc w:val="left"/>
-      <w:pPr>
-        <w:ind w:left="2160" w:hanging="360"/>
-      </w:pPr>
-      <w:rPr>
-        <w:rFonts w:hint="default" w:ascii="Wingdings" w:hAnsi="Wingdings"/>
-      </w:rPr>
-    </w:lvl>
-    <w:lvl xmlns:w="http://schemas.openxmlformats.org/wordprocessingml/2006/main" w:ilvl="3">
-      <w:start w:val="1"/>
-      <w:numFmt w:val="bullet"/>
-      <w:lvlText w:val=""/>
-      <w:lvlJc w:val="left"/>
-      <w:pPr>
-        <w:ind w:left="2880" w:hanging="360"/>
-      </w:pPr>
-      <w:rPr>
-        <w:rFonts w:hint="default" w:ascii="Symbol" w:hAnsi="Symbol"/>
-      </w:rPr>
-    </w:lvl>
-    <w:lvl xmlns:w="http://schemas.openxmlformats.org/wordprocessingml/2006/main" w:ilvl="4">
-      <w:start w:val="1"/>
-      <w:numFmt w:val="bullet"/>
-      <w:lvlText w:val="o"/>
-      <w:lvlJc w:val="left"/>
-      <w:pPr>
-        <w:ind w:left="3600" w:hanging="360"/>
-      </w:pPr>
-      <w:rPr>
-        <w:rFonts w:hint="default" w:ascii="Courier New" w:hAnsi="Courier New"/>
-      </w:rPr>
-    </w:lvl>
-    <w:lvl xmlns:w="http://schemas.openxmlformats.org/wordprocessingml/2006/main" w:ilvl="5">
-      <w:start w:val="1"/>
-      <w:numFmt w:val="bullet"/>
-      <w:lvlText w:val=""/>
-      <w:lvlJc w:val="left"/>
-      <w:pPr>
-        <w:ind w:left="4320" w:hanging="360"/>
-      </w:pPr>
-      <w:rPr>
-        <w:rFonts w:hint="default" w:ascii="Wingdings" w:hAnsi="Wingdings"/>
-      </w:rPr>
-    </w:lvl>
-    <w:lvl xmlns:w="http://schemas.openxmlformats.org/wordprocessingml/2006/main" w:ilvl="6">
-      <w:start w:val="1"/>
-      <w:numFmt w:val="bullet"/>
-      <w:lvlText w:val=""/>
-      <w:lvlJc w:val="left"/>
-      <w:pPr>
-        <w:ind w:left="5040" w:hanging="360"/>
-      </w:pPr>
-      <w:rPr>
-        <w:rFonts w:hint="default" w:ascii="Symbol" w:hAnsi="Symbol"/>
-      </w:rPr>
-    </w:lvl>
-    <w:lvl xmlns:w="http://schemas.openxmlformats.org/wordprocessingml/2006/main" w:ilvl="7">
-      <w:start w:val="1"/>
-      <w:numFmt w:val="bullet"/>
-      <w:lvlText w:val="o"/>
-      <w:lvlJc w:val="left"/>
-      <w:pPr>
-        <w:ind w:left="5760" w:hanging="360"/>
-      </w:pPr>
-      <w:rPr>
-        <w:rFonts w:hint="default" w:ascii="Courier New" w:hAnsi="Courier New"/>
-      </w:rPr>
-    </w:lvl>
-    <w:lvl xmlns:w="http://schemas.openxmlformats.org/wordprocessingml/2006/main" w:ilvl="8">
-      <w:start w:val="1"/>
-      <w:numFmt w:val="bullet"/>
-      <w:lvlText w:val=""/>
-      <w:lvlJc w:val="left"/>
-      <w:pPr>
-        <w:ind w:left="6480" w:hanging="360"/>
-      </w:pPr>
-      <w:rPr>
-        <w:rFonts w:hint="default" w:ascii="Wingdings" w:hAnsi="Wingdings"/>
-      </w:rPr>
-    </w:lvl>
-  </w:abstractNum>
-  <w:abstractNum xmlns:w="http://schemas.openxmlformats.org/wordprocessingml/2006/main" w:abstractNumId="2">
-    <w:nsid w:val="239eaa8a"/>
-    <w:multiLevelType xmlns:w="http://schemas.openxmlformats.org/wordprocessingml/2006/main" w:val="hybridMultilevel"/>
-    <w:lvl xmlns:w="http://schemas.openxmlformats.org/wordprocessingml/2006/main" w:ilvl="0">
-      <w:start w:val="1"/>
-      <w:numFmt w:val="bullet"/>
-      <w:lvlText w:val="-"/>
-      <w:lvlJc w:val="left"/>
-      <w:pPr>
-        <w:ind w:left="720" w:hanging="360"/>
-      </w:pPr>
-      <w:rPr>
-        <w:rFonts w:hint="default" w:ascii="Calibri" w:hAnsi="Calibri"/>
-      </w:rPr>
-    </w:lvl>
-    <w:lvl xmlns:w="http://schemas.openxmlformats.org/wordprocessingml/2006/main" w:ilvl="1">
-      <w:start w:val="1"/>
-      <w:numFmt w:val="bullet"/>
-      <w:lvlText w:val="o"/>
-      <w:lvlJc w:val="left"/>
-      <w:pPr>
-        <w:ind w:left="1440" w:hanging="360"/>
-      </w:pPr>
-      <w:rPr>
-        <w:rFonts w:hint="default" w:ascii="Courier New" w:hAnsi="Courier New"/>
-      </w:rPr>
-    </w:lvl>
-    <w:lvl xmlns:w="http://schemas.openxmlformats.org/wordprocessingml/2006/main" w:ilvl="2">
-      <w:start w:val="1"/>
-      <w:numFmt w:val="bullet"/>
-      <w:lvlText w:val=""/>
-      <w:lvlJc w:val="left"/>
-      <w:pPr>
-        <w:ind w:left="2160" w:hanging="360"/>
-      </w:pPr>
-      <w:rPr>
-        <w:rFonts w:hint="default" w:ascii="Wingdings" w:hAnsi="Wingdings"/>
-      </w:rPr>
-    </w:lvl>
-    <w:lvl xmlns:w="http://schemas.openxmlformats.org/wordprocessingml/2006/main" w:ilvl="3">
-      <w:start w:val="1"/>
-      <w:numFmt w:val="bullet"/>
-      <w:lvlText w:val=""/>
-      <w:lvlJc w:val="left"/>
-      <w:pPr>
-        <w:ind w:left="2880" w:hanging="360"/>
-      </w:pPr>
-      <w:rPr>
-        <w:rFonts w:hint="default" w:ascii="Symbol" w:hAnsi="Symbol"/>
-      </w:rPr>
-    </w:lvl>
-    <w:lvl xmlns:w="http://schemas.openxmlformats.org/wordprocessingml/2006/main" w:ilvl="4">
-      <w:start w:val="1"/>
-      <w:numFmt w:val="bullet"/>
-      <w:lvlText w:val="o"/>
-      <w:lvlJc w:val="left"/>
-      <w:pPr>
-        <w:ind w:left="3600" w:hanging="360"/>
-      </w:pPr>
-      <w:rPr>
-        <w:rFonts w:hint="default" w:ascii="Courier New" w:hAnsi="Courier New"/>
-      </w:rPr>
-    </w:lvl>
-    <w:lvl xmlns:w="http://schemas.openxmlformats.org/wordprocessingml/2006/main" w:ilvl="5">
-      <w:start w:val="1"/>
-      <w:numFmt w:val="bullet"/>
-      <w:lvlText w:val=""/>
-      <w:lvlJc w:val="left"/>
-      <w:pPr>
-        <w:ind w:left="4320" w:hanging="360"/>
-      </w:pPr>
-      <w:rPr>
-        <w:rFonts w:hint="default" w:ascii="Wingdings" w:hAnsi="Wingdings"/>
-      </w:rPr>
-    </w:lvl>
-    <w:lvl xmlns:w="http://schemas.openxmlformats.org/wordprocessingml/2006/main" w:ilvl="6">
-      <w:start w:val="1"/>
-      <w:numFmt w:val="bullet"/>
-      <w:lvlText w:val=""/>
-      <w:lvlJc w:val="left"/>
-      <w:pPr>
-        <w:ind w:left="5040" w:hanging="360"/>
-      </w:pPr>
-      <w:rPr>
-        <w:rFonts w:hint="default" w:ascii="Symbol" w:hAnsi="Symbol"/>
-      </w:rPr>
-    </w:lvl>
-    <w:lvl xmlns:w="http://schemas.openxmlformats.org/wordprocessingml/2006/main" w:ilvl="7">
-      <w:start w:val="1"/>
-      <w:numFmt w:val="bullet"/>
-      <w:lvlText w:val="o"/>
-      <w:lvlJc w:val="left"/>
-      <w:pPr>
-        <w:ind w:left="5760" w:hanging="360"/>
-      </w:pPr>
-      <w:rPr>
-        <w:rFonts w:hint="default" w:ascii="Courier New" w:hAnsi="Courier New"/>
-      </w:rPr>
-    </w:lvl>
-    <w:lvl xmlns:w="http://schemas.openxmlformats.org/wordprocessingml/2006/main" w:ilvl="8">
-      <w:start w:val="1"/>
-      <w:numFmt w:val="bullet"/>
-      <w:lvlText w:val=""/>
-      <w:lvlJc w:val="left"/>
-      <w:pPr>
-        <w:ind w:left="6480" w:hanging="360"/>
-      </w:pPr>
-      <w:rPr>
-        <w:rFonts w:hint="default" w:ascii="Wingdings" w:hAnsi="Wingdings"/>
-      </w:rPr>
-    </w:lvl>
-  </w:abstractNum>
-  <w:abstractNum xmlns:w="http://schemas.openxmlformats.org/wordprocessingml/2006/main" w:abstractNumId="1">
-    <w:nsid w:val="1d113e3"/>
-    <w:multiLevelType xmlns:w="http://schemas.openxmlformats.org/wordprocessingml/2006/main" w:val="hybridMultilevel"/>
-    <w:lvl xmlns:w="http://schemas.openxmlformats.org/wordprocessingml/2006/main" w:ilvl="0">
-      <w:start w:val="1"/>
-      <w:numFmt w:val="bullet"/>
-      <w:lvlText w:val="-"/>
-      <w:lvlJc w:val="left"/>
-      <w:pPr>
-        <w:ind w:left="720" w:hanging="360"/>
-      </w:pPr>
-      <w:rPr>
-        <w:rFonts w:hint="default" w:ascii="Calibri" w:hAnsi="Calibri"/>
-      </w:rPr>
-    </w:lvl>
-    <w:lvl xmlns:w="http://schemas.openxmlformats.org/wordprocessingml/2006/main" w:ilvl="1">
-      <w:start w:val="1"/>
-      <w:numFmt w:val="bullet"/>
-      <w:lvlText w:val="o"/>
-      <w:lvlJc w:val="left"/>
-      <w:pPr>
-        <w:ind w:left="1440" w:hanging="360"/>
-      </w:pPr>
-      <w:rPr>
-        <w:rFonts w:hint="default" w:ascii="Courier New" w:hAnsi="Courier New"/>
-      </w:rPr>
-    </w:lvl>
-    <w:lvl xmlns:w="http://schemas.openxmlformats.org/wordprocessingml/2006/main" w:ilvl="2">
-      <w:start w:val="1"/>
-      <w:numFmt w:val="bullet"/>
-      <w:lvlText w:val=""/>
-      <w:lvlJc w:val="left"/>
-      <w:pPr>
-        <w:ind w:left="2160" w:hanging="360"/>
-      </w:pPr>
-      <w:rPr>
-        <w:rFonts w:hint="default" w:ascii="Wingdings" w:hAnsi="Wingdings"/>
-      </w:rPr>
-    </w:lvl>
-    <w:lvl xmlns:w="http://schemas.openxmlformats.org/wordprocessingml/2006/main" w:ilvl="3">
-      <w:start w:val="1"/>
-      <w:numFmt w:val="bullet"/>
-      <w:lvlText w:val=""/>
-      <w:lvlJc w:val="left"/>
-      <w:pPr>
-        <w:ind w:left="2880" w:hanging="360"/>
-      </w:pPr>
-      <w:rPr>
-        <w:rFonts w:hint="default" w:ascii="Symbol" w:hAnsi="Symbol"/>
-      </w:rPr>
-    </w:lvl>
-    <w:lvl xmlns:w="http://schemas.openxmlformats.org/wordprocessingml/2006/main" w:ilvl="4">
-      <w:start w:val="1"/>
-      <w:numFmt w:val="bullet"/>
-      <w:lvlText w:val="o"/>
-      <w:lvlJc w:val="left"/>
-      <w:pPr>
-        <w:ind w:left="3600" w:hanging="360"/>
-      </w:pPr>
-      <w:rPr>
-        <w:rFonts w:hint="default" w:ascii="Courier New" w:hAnsi="Courier New"/>
-      </w:rPr>
-    </w:lvl>
-    <w:lvl xmlns:w="http://schemas.openxmlformats.org/wordprocessingml/2006/main" w:ilvl="5">
-      <w:start w:val="1"/>
-      <w:numFmt w:val="bullet"/>
-      <w:lvlText w:val=""/>
-      <w:lvlJc w:val="left"/>
-      <w:pPr>
-        <w:ind w:left="4320" w:hanging="360"/>
-      </w:pPr>
-      <w:rPr>
-        <w:rFonts w:hint="default" w:ascii="Wingdings" w:hAnsi="Wingdings"/>
-      </w:rPr>
-    </w:lvl>
-    <w:lvl xmlns:w="http://schemas.openxmlformats.org/wordprocessingml/2006/main" w:ilvl="6">
-      <w:start w:val="1"/>
-      <w:numFmt w:val="bullet"/>
-      <w:lvlText w:val=""/>
-      <w:lvlJc w:val="left"/>
-      <w:pPr>
-        <w:ind w:left="5040" w:hanging="360"/>
-      </w:pPr>
-      <w:rPr>
-        <w:rFonts w:hint="default" w:ascii="Symbol" w:hAnsi="Symbol"/>
-      </w:rPr>
-    </w:lvl>
-    <w:lvl xmlns:w="http://schemas.openxmlformats.org/wordprocessingml/2006/main" w:ilvl="7">
-      <w:start w:val="1"/>
-      <w:numFmt w:val="bullet"/>
-      <w:lvlText w:val="o"/>
-      <w:lvlJc w:val="left"/>
-      <w:pPr>
-        <w:ind w:left="5760" w:hanging="360"/>
-      </w:pPr>
-      <w:rPr>
-        <w:rFonts w:hint="default" w:ascii="Courier New" w:hAnsi="Courier New"/>
-      </w:rPr>
-    </w:lvl>
-    <w:lvl xmlns:w="http://schemas.openxmlformats.org/wordprocessingml/2006/main" w:ilvl="8">
-      <w:start w:val="1"/>
-      <w:numFmt w:val="bullet"/>
-      <w:lvlText w:val=""/>
-      <w:lvlJc w:val="left"/>
-      <w:pPr>
-        <w:ind w:left="6480" w:hanging="360"/>
-      </w:pPr>
-      <w:rPr>
-        <w:rFonts w:hint="default" w:ascii="Wingdings" w:hAnsi="Wingdings"/>
-      </w:rPr>
-    </w:lvl>
-  </w:abstractNum>
-  <w:abstractNum w:abstractNumId="0" w15:restartNumberingAfterBreak="0">
+  <w:abstractNum w:abstractNumId="6" w15:restartNumberingAfterBreak="0">
     <w:nsid w:val="73671440"/>
     <w:multiLevelType w:val="hybridMultilevel"/>
     <w:tmpl w:val="0A2C8272"/>
-    <w:lvl w:ilvl="0">
+    <w:lvl w:ilvl="0" w:tplc="FFFFFFFF">
       <w:start w:val="1"/>
       <w:numFmt w:val="bullet"/>
       <w:lvlText w:val=""/>
@@ -1938,7 +1805,7 @@
         <w:ind w:left="720" w:hanging="360"/>
       </w:pPr>
       <w:rPr>
-        <w:rFonts w:hint="default" w:ascii="Symbol" w:hAnsi="Symbol"/>
+        <w:rFonts w:ascii="Symbol" w:hAnsi="Symbol" w:hint="default"/>
       </w:rPr>
     </w:lvl>
     <w:lvl w:ilvl="1" w:tplc="04090003" w:tentative="1">
@@ -1950,7 +1817,7 @@
         <w:ind w:left="1440" w:hanging="360"/>
       </w:pPr>
       <w:rPr>
-        <w:rFonts w:hint="default" w:ascii="Courier New" w:hAnsi="Courier New" w:cs="Courier New"/>
+        <w:rFonts w:ascii="Courier New" w:hAnsi="Courier New" w:cs="Courier New" w:hint="default"/>
       </w:rPr>
     </w:lvl>
     <w:lvl w:ilvl="2" w:tplc="04090005" w:tentative="1">
@@ -1962,7 +1829,7 @@
         <w:ind w:left="2160" w:hanging="360"/>
       </w:pPr>
       <w:rPr>
-        <w:rFonts w:hint="default" w:ascii="Wingdings" w:hAnsi="Wingdings"/>
+        <w:rFonts w:ascii="Wingdings" w:hAnsi="Wingdings" w:hint="default"/>
       </w:rPr>
     </w:lvl>
     <w:lvl w:ilvl="3" w:tplc="04090001" w:tentative="1">
@@ -1974,7 +1841,7 @@
         <w:ind w:left="2880" w:hanging="360"/>
       </w:pPr>
       <w:rPr>
-        <w:rFonts w:hint="default" w:ascii="Symbol" w:hAnsi="Symbol"/>
+        <w:rFonts w:ascii="Symbol" w:hAnsi="Symbol" w:hint="default"/>
       </w:rPr>
     </w:lvl>
     <w:lvl w:ilvl="4" w:tplc="04090003" w:tentative="1">
@@ -1986,7 +1853,7 @@
         <w:ind w:left="3600" w:hanging="360"/>
       </w:pPr>
       <w:rPr>
-        <w:rFonts w:hint="default" w:ascii="Courier New" w:hAnsi="Courier New" w:cs="Courier New"/>
+        <w:rFonts w:ascii="Courier New" w:hAnsi="Courier New" w:cs="Courier New" w:hint="default"/>
       </w:rPr>
     </w:lvl>
     <w:lvl w:ilvl="5" w:tplc="04090005" w:tentative="1">
@@ -1998,7 +1865,7 @@
         <w:ind w:left="4320" w:hanging="360"/>
       </w:pPr>
       <w:rPr>
-        <w:rFonts w:hint="default" w:ascii="Wingdings" w:hAnsi="Wingdings"/>
+        <w:rFonts w:ascii="Wingdings" w:hAnsi="Wingdings" w:hint="default"/>
       </w:rPr>
     </w:lvl>
     <w:lvl w:ilvl="6" w:tplc="04090001" w:tentative="1">
@@ -2010,7 +1877,7 @@
         <w:ind w:left="5040" w:hanging="360"/>
       </w:pPr>
       <w:rPr>
-        <w:rFonts w:hint="default" w:ascii="Symbol" w:hAnsi="Symbol"/>
+        <w:rFonts w:ascii="Symbol" w:hAnsi="Symbol" w:hint="default"/>
       </w:rPr>
     </w:lvl>
     <w:lvl w:ilvl="7" w:tplc="04090003" w:tentative="1">
@@ -2022,7 +1889,7 @@
         <w:ind w:left="5760" w:hanging="360"/>
       </w:pPr>
       <w:rPr>
-        <w:rFonts w:hint="default" w:ascii="Courier New" w:hAnsi="Courier New" w:cs="Courier New"/>
+        <w:rFonts w:ascii="Courier New" w:hAnsi="Courier New" w:cs="Courier New" w:hint="default"/>
       </w:rPr>
     </w:lvl>
     <w:lvl w:ilvl="8" w:tplc="04090005" w:tentative="1">
@@ -2034,30 +1901,30 @@
         <w:ind w:left="6480" w:hanging="360"/>
       </w:pPr>
       <w:rPr>
-        <w:rFonts w:hint="default" w:ascii="Wingdings" w:hAnsi="Wingdings"/>
+        <w:rFonts w:ascii="Wingdings" w:hAnsi="Wingdings" w:hint="default"/>
       </w:rPr>
     </w:lvl>
   </w:abstractNum>
-  <w:num w:numId="7">
-    <w:abstractNumId w:val="6"/>
+  <w:num w:numId="1">
+    <w:abstractNumId w:val="2"/>
   </w:num>
-  <w:num w:numId="6">
+  <w:num w:numId="2">
+    <w:abstractNumId w:val="4"/>
+  </w:num>
+  <w:num w:numId="3">
+    <w:abstractNumId w:val="3"/>
+  </w:num>
+  <w:num w:numId="4">
     <w:abstractNumId w:val="5"/>
   </w:num>
   <w:num w:numId="5">
-    <w:abstractNumId w:val="4"/>
-  </w:num>
-  <w:num w:numId="4">
-    <w:abstractNumId w:val="3"/>
-  </w:num>
-  <w:num w:numId="3">
-    <w:abstractNumId w:val="2"/>
-  </w:num>
-  <w:num w:numId="2">
     <w:abstractNumId w:val="1"/>
   </w:num>
-  <w:num w:numId="1">
+  <w:num w:numId="6">
     <w:abstractNumId w:val="0"/>
+  </w:num>
+  <w:num w:numId="7">
+    <w:abstractNumId w:val="6"/>
   </w:num>
 </w:numbering>
 </file>
@@ -2067,7 +1934,7 @@
   <w:docDefaults>
     <w:rPrDefault>
       <w:rPr>
-        <w:rFonts w:asciiTheme="minorHAnsi" w:hAnsiTheme="minorHAnsi" w:eastAsiaTheme="minorHAnsi" w:cstheme="minorBidi"/>
+        <w:rFonts w:asciiTheme="minorHAnsi" w:eastAsiaTheme="minorHAnsi" w:hAnsiTheme="minorHAnsi" w:cstheme="minorBidi"/>
         <w:sz w:val="24"/>
         <w:szCs w:val="24"/>
         <w:lang w:val="en-US" w:eastAsia="en-US" w:bidi="ar-SA"/>
@@ -2078,14 +1945,14 @@
   <w:latentStyles w:defLockedState="0" w:defUIPriority="99" w:defSemiHidden="0" w:defUnhideWhenUsed="0" w:defQFormat="0" w:count="375">
     <w:lsdException w:name="Normal" w:uiPriority="0" w:qFormat="1"/>
     <w:lsdException w:name="heading 1" w:uiPriority="9" w:qFormat="1"/>
-    <w:lsdException w:name="heading 2" w:uiPriority="9" w:semiHidden="1" w:unhideWhenUsed="1" w:qFormat="1"/>
-    <w:lsdException w:name="heading 3" w:uiPriority="9" w:semiHidden="1" w:qFormat="1"/>
-    <w:lsdException w:name="heading 4" w:uiPriority="9" w:semiHidden="1" w:qFormat="1"/>
-    <w:lsdException w:name="heading 5" w:uiPriority="9" w:semiHidden="1" w:qFormat="1"/>
-    <w:lsdException w:name="heading 6" w:uiPriority="9" w:semiHidden="1" w:qFormat="1"/>
-    <w:lsdException w:name="heading 7" w:uiPriority="9" w:semiHidden="1" w:qFormat="1"/>
-    <w:lsdException w:name="heading 8" w:uiPriority="9" w:semiHidden="1" w:qFormat="1"/>
-    <w:lsdException w:name="heading 9" w:uiPriority="9" w:semiHidden="1" w:qFormat="1"/>
+    <w:lsdException w:name="heading 2" w:semiHidden="1" w:uiPriority="9" w:unhideWhenUsed="1" w:qFormat="1"/>
+    <w:lsdException w:name="heading 3" w:semiHidden="1" w:uiPriority="9" w:qFormat="1"/>
+    <w:lsdException w:name="heading 4" w:semiHidden="1" w:uiPriority="9" w:qFormat="1"/>
+    <w:lsdException w:name="heading 5" w:semiHidden="1" w:uiPriority="9" w:qFormat="1"/>
+    <w:lsdException w:name="heading 6" w:semiHidden="1" w:uiPriority="9" w:qFormat="1"/>
+    <w:lsdException w:name="heading 7" w:semiHidden="1" w:uiPriority="9" w:qFormat="1"/>
+    <w:lsdException w:name="heading 8" w:semiHidden="1" w:uiPriority="9" w:qFormat="1"/>
+    <w:lsdException w:name="heading 9" w:semiHidden="1" w:uiPriority="9" w:qFormat="1"/>
     <w:lsdException w:name="index 1" w:semiHidden="1" w:unhideWhenUsed="1"/>
     <w:lsdException w:name="index 2" w:semiHidden="1" w:unhideWhenUsed="1"/>
     <w:lsdException w:name="index 3" w:semiHidden="1" w:unhideWhenUsed="1"/>
@@ -2095,22 +1962,22 @@
     <w:lsdException w:name="index 7" w:semiHidden="1" w:unhideWhenUsed="1"/>
     <w:lsdException w:name="index 8" w:semiHidden="1" w:unhideWhenUsed="1"/>
     <w:lsdException w:name="index 9" w:semiHidden="1" w:unhideWhenUsed="1"/>
-    <w:lsdException w:name="toc 1" w:uiPriority="39" w:semiHidden="1" w:unhideWhenUsed="1"/>
-    <w:lsdException w:name="toc 2" w:uiPriority="39" w:semiHidden="1" w:unhideWhenUsed="1"/>
-    <w:lsdException w:name="toc 3" w:uiPriority="39" w:semiHidden="1" w:unhideWhenUsed="1"/>
-    <w:lsdException w:name="toc 4" w:uiPriority="39" w:semiHidden="1" w:unhideWhenUsed="1"/>
-    <w:lsdException w:name="toc 5" w:uiPriority="39" w:semiHidden="1" w:unhideWhenUsed="1"/>
-    <w:lsdException w:name="toc 6" w:uiPriority="39" w:semiHidden="1" w:unhideWhenUsed="1"/>
-    <w:lsdException w:name="toc 7" w:uiPriority="39" w:semiHidden="1" w:unhideWhenUsed="1"/>
-    <w:lsdException w:name="toc 8" w:uiPriority="39" w:semiHidden="1" w:unhideWhenUsed="1"/>
-    <w:lsdException w:name="toc 9" w:uiPriority="39" w:semiHidden="1" w:unhideWhenUsed="1"/>
+    <w:lsdException w:name="toc 1" w:semiHidden="1" w:uiPriority="39" w:unhideWhenUsed="1"/>
+    <w:lsdException w:name="toc 2" w:semiHidden="1" w:uiPriority="39" w:unhideWhenUsed="1"/>
+    <w:lsdException w:name="toc 3" w:semiHidden="1" w:uiPriority="39" w:unhideWhenUsed="1"/>
+    <w:lsdException w:name="toc 4" w:semiHidden="1" w:uiPriority="39" w:unhideWhenUsed="1"/>
+    <w:lsdException w:name="toc 5" w:semiHidden="1" w:uiPriority="39" w:unhideWhenUsed="1"/>
+    <w:lsdException w:name="toc 6" w:semiHidden="1" w:uiPriority="39" w:unhideWhenUsed="1"/>
+    <w:lsdException w:name="toc 7" w:semiHidden="1" w:uiPriority="39" w:unhideWhenUsed="1"/>
+    <w:lsdException w:name="toc 8" w:semiHidden="1" w:uiPriority="39" w:unhideWhenUsed="1"/>
+    <w:lsdException w:name="toc 9" w:semiHidden="1" w:uiPriority="39" w:unhideWhenUsed="1"/>
     <w:lsdException w:name="Normal Indent" w:semiHidden="1" w:unhideWhenUsed="1"/>
     <w:lsdException w:name="footnote text" w:semiHidden="1" w:unhideWhenUsed="1"/>
     <w:lsdException w:name="annotation text" w:semiHidden="1" w:unhideWhenUsed="1"/>
     <w:lsdException w:name="header" w:semiHidden="1" w:unhideWhenUsed="1"/>
     <w:lsdException w:name="footer" w:semiHidden="1" w:unhideWhenUsed="1"/>
     <w:lsdException w:name="index heading" w:semiHidden="1" w:unhideWhenUsed="1"/>
-    <w:lsdException w:name="caption" w:uiPriority="35" w:semiHidden="1" w:unhideWhenUsed="1" w:qFormat="1"/>
+    <w:lsdException w:name="caption" w:semiHidden="1" w:uiPriority="35" w:unhideWhenUsed="1" w:qFormat="1"/>
     <w:lsdException w:name="table of figures" w:semiHidden="1" w:unhideWhenUsed="1"/>
     <w:lsdException w:name="envelope address" w:semiHidden="1" w:unhideWhenUsed="1"/>
     <w:lsdException w:name="envelope return" w:semiHidden="1" w:unhideWhenUsed="1"/>
@@ -2141,8 +2008,8 @@
     <w:lsdException w:name="Title" w:uiPriority="10" w:qFormat="1"/>
     <w:lsdException w:name="Closing" w:semiHidden="1" w:unhideWhenUsed="1"/>
     <w:lsdException w:name="Signature" w:semiHidden="1" w:unhideWhenUsed="1"/>
-    <w:lsdException w:name="Default Paragraph Font" w:uiPriority="1" w:semiHidden="1" w:unhideWhenUsed="1"/>
-    <w:lsdException w:name="Body Text" w:uiPriority="1" w:semiHidden="1" w:unhideWhenUsed="1" w:qFormat="1"/>
+    <w:lsdException w:name="Default Paragraph Font" w:semiHidden="1" w:uiPriority="1" w:unhideWhenUsed="1"/>
+    <w:lsdException w:name="Body Text" w:semiHidden="1" w:uiPriority="1" w:unhideWhenUsed="1" w:qFormat="1"/>
     <w:lsdException w:name="Body Text Indent" w:semiHidden="1" w:unhideWhenUsed="1"/>
     <w:lsdException w:name="List Continue" w:semiHidden="1" w:unhideWhenUsed="1"/>
     <w:lsdException w:name="List Continue 2" w:semiHidden="1" w:unhideWhenUsed="1"/>
@@ -2163,8 +2030,8 @@
     <w:lsdException w:name="Block Text" w:semiHidden="1" w:unhideWhenUsed="1"/>
     <w:lsdException w:name="Hyperlink" w:semiHidden="1" w:unhideWhenUsed="1"/>
     <w:lsdException w:name="FollowedHyperlink" w:semiHidden="1" w:unhideWhenUsed="1"/>
-    <w:lsdException w:name="Strong" w:uiPriority="22" w:semiHidden="1" w:qFormat="1"/>
-    <w:lsdException w:name="Emphasis" w:uiPriority="20" w:semiHidden="1" w:qFormat="1"/>
+    <w:lsdException w:name="Strong" w:semiHidden="1" w:uiPriority="22" w:qFormat="1"/>
+    <w:lsdException w:name="Emphasis" w:semiHidden="1" w:uiPriority="20" w:qFormat="1"/>
     <w:lsdException w:name="Document Map" w:semiHidden="1" w:unhideWhenUsed="1"/>
     <w:lsdException w:name="Plain Text" w:semiHidden="1" w:unhideWhenUsed="1"/>
     <w:lsdException w:name="E-mail Signature" w:semiHidden="1" w:unhideWhenUsed="1"/>
@@ -2233,7 +2100,7 @@
     <w:lsdException w:name="Table Grid" w:uiPriority="39"/>
     <w:lsdException w:name="Table Theme" w:semiHidden="1" w:unhideWhenUsed="1"/>
     <w:lsdException w:name="Placeholder Text" w:semiHidden="1"/>
-    <w:lsdException w:name="No Spacing" w:uiPriority="1" w:semiHidden="1" w:qFormat="1"/>
+    <w:lsdException w:name="No Spacing" w:semiHidden="1" w:uiPriority="1" w:qFormat="1"/>
     <w:lsdException w:name="Light Shading" w:uiPriority="60"/>
     <w:lsdException w:name="Light List" w:uiPriority="61"/>
     <w:lsdException w:name="Light Grid" w:uiPriority="62"/>
@@ -2255,9 +2122,9 @@
     <w:lsdException w:name="Medium Shading 2 Accent 1" w:uiPriority="64"/>
     <w:lsdException w:name="Medium List 1 Accent 1" w:uiPriority="65"/>
     <w:lsdException w:name="Revision" w:semiHidden="1"/>
-    <w:lsdException w:name="List Paragraph" w:uiPriority="34" w:semiHidden="1" w:qFormat="1"/>
-    <w:lsdException w:name="Quote" w:uiPriority="29" w:semiHidden="1" w:qFormat="1"/>
-    <w:lsdException w:name="Intense Quote" w:uiPriority="30" w:semiHidden="1" w:qFormat="1"/>
+    <w:lsdException w:name="List Paragraph" w:semiHidden="1" w:uiPriority="34" w:qFormat="1"/>
+    <w:lsdException w:name="Quote" w:semiHidden="1" w:uiPriority="29" w:qFormat="1"/>
+    <w:lsdException w:name="Intense Quote" w:semiHidden="1" w:uiPriority="30" w:qFormat="1"/>
     <w:lsdException w:name="Medium List 2 Accent 1" w:uiPriority="66"/>
     <w:lsdException w:name="Medium Grid 1 Accent 1" w:uiPriority="67"/>
     <w:lsdException w:name="Medium Grid 2 Accent 1" w:uiPriority="68"/>
@@ -2336,13 +2203,13 @@
     <w:lsdException w:name="Colorful Shading Accent 6" w:uiPriority="71"/>
     <w:lsdException w:name="Colorful List Accent 6" w:uiPriority="72"/>
     <w:lsdException w:name="Colorful Grid Accent 6" w:uiPriority="73"/>
-    <w:lsdException w:name="Subtle Emphasis" w:uiPriority="19" w:semiHidden="1" w:qFormat="1"/>
-    <w:lsdException w:name="Intense Emphasis" w:uiPriority="21" w:semiHidden="1" w:qFormat="1"/>
-    <w:lsdException w:name="Subtle Reference" w:uiPriority="31" w:semiHidden="1" w:qFormat="1"/>
-    <w:lsdException w:name="Intense Reference" w:uiPriority="32" w:semiHidden="1" w:qFormat="1"/>
-    <w:lsdException w:name="Book Title" w:uiPriority="33" w:semiHidden="1" w:qFormat="1"/>
-    <w:lsdException w:name="Bibliography" w:uiPriority="37" w:semiHidden="1" w:unhideWhenUsed="1"/>
-    <w:lsdException w:name="TOC Heading" w:uiPriority="39" w:semiHidden="1" w:unhideWhenUsed="1" w:qFormat="1"/>
+    <w:lsdException w:name="Subtle Emphasis" w:semiHidden="1" w:uiPriority="19" w:qFormat="1"/>
+    <w:lsdException w:name="Intense Emphasis" w:semiHidden="1" w:uiPriority="21" w:qFormat="1"/>
+    <w:lsdException w:name="Subtle Reference" w:semiHidden="1" w:uiPriority="31" w:qFormat="1"/>
+    <w:lsdException w:name="Intense Reference" w:semiHidden="1" w:uiPriority="32" w:qFormat="1"/>
+    <w:lsdException w:name="Book Title" w:semiHidden="1" w:uiPriority="33" w:qFormat="1"/>
+    <w:lsdException w:name="Bibliography" w:semiHidden="1" w:uiPriority="37" w:unhideWhenUsed="1"/>
+    <w:lsdException w:name="TOC Heading" w:semiHidden="1" w:uiPriority="39" w:unhideWhenUsed="1" w:qFormat="1"/>
     <w:lsdException w:name="Plain Table 1" w:uiPriority="41"/>
     <w:lsdException w:name="Plain Table 2" w:uiPriority="42"/>
     <w:lsdException w:name="Plain Table 3" w:uiPriority="43"/>
@@ -2452,7 +2319,7 @@
     <w:lsdException w:name="Hashtag" w:semiHidden="1" w:unhideWhenUsed="1"/>
     <w:lsdException w:name="Unresolved Mention" w:semiHidden="1" w:unhideWhenUsed="1"/>
   </w:latentStyles>
-  <w:style w:type="paragraph" w:styleId="Normal" w:default="1">
+  <w:style w:type="paragraph" w:default="1" w:styleId="Normal">
     <w:name w:val="Normal"/>
     <w:uiPriority w:val="6"/>
     <w:qFormat/>
@@ -2496,13 +2363,13 @@
       <w:spacing w:val="80"/>
     </w:rPr>
   </w:style>
-  <w:style w:type="character" w:styleId="DefaultParagraphFont" w:default="1">
+  <w:style w:type="character" w:default="1" w:styleId="DefaultParagraphFont">
     <w:name w:val="Default Paragraph Font"/>
     <w:uiPriority w:val="1"/>
     <w:semiHidden/>
     <w:unhideWhenUsed/>
   </w:style>
-  <w:style w:type="table" w:styleId="TableNormal" w:default="1">
+  <w:style w:type="table" w:default="1" w:styleId="TableNormal">
     <w:name w:val="Normal Table"/>
     <w:uiPriority w:val="99"/>
     <w:semiHidden/>
@@ -2517,7 +2384,7 @@
       </w:tblCellMar>
     </w:tblPr>
   </w:style>
-  <w:style w:type="numbering" w:styleId="NoList" w:default="1">
+  <w:style w:type="numbering" w:default="1" w:styleId="NoList">
     <w:name w:val="No List"/>
     <w:uiPriority w:val="99"/>
     <w:semiHidden/>
@@ -2537,7 +2404,7 @@
       </w:tabs>
     </w:pPr>
   </w:style>
-  <w:style w:type="character" w:styleId="HeaderChar" w:customStyle="1">
+  <w:style w:type="character" w:customStyle="1" w:styleId="HeaderChar">
     <w:name w:val="Header Char"/>
     <w:basedOn w:val="DefaultParagraphFont"/>
     <w:link w:val="Header"/>
@@ -2562,7 +2429,7 @@
       </w:tabs>
     </w:pPr>
   </w:style>
-  <w:style w:type="character" w:styleId="FooterChar" w:customStyle="1">
+  <w:style w:type="character" w:customStyle="1" w:styleId="FooterChar">
     <w:name w:val="Footer Char"/>
     <w:basedOn w:val="DefaultParagraphFont"/>
     <w:link w:val="Footer"/>
@@ -2580,12 +2447,12 @@
     <w:rsid w:val="00F316AD"/>
     <w:tblPr>
       <w:tblBorders>
-        <w:top w:val="single" w:color="auto" w:sz="4" w:space="0"/>
-        <w:left w:val="single" w:color="auto" w:sz="4" w:space="0"/>
-        <w:bottom w:val="single" w:color="auto" w:sz="4" w:space="0"/>
-        <w:right w:val="single" w:color="auto" w:sz="4" w:space="0"/>
-        <w:insideH w:val="single" w:color="auto" w:sz="4" w:space="0"/>
-        <w:insideV w:val="single" w:color="auto" w:sz="4" w:space="0"/>
+        <w:top w:val="single" w:sz="4" w:space="0" w:color="auto"/>
+        <w:left w:val="single" w:sz="4" w:space="0" w:color="auto"/>
+        <w:bottom w:val="single" w:sz="4" w:space="0" w:color="auto"/>
+        <w:right w:val="single" w:sz="4" w:space="0" w:color="auto"/>
+        <w:insideH w:val="single" w:sz="4" w:space="0" w:color="auto"/>
+        <w:insideV w:val="single" w:sz="4" w:space="0" w:color="auto"/>
       </w:tblBorders>
     </w:tblPr>
   </w:style>
@@ -2611,7 +2478,7 @@
       <w:sz w:val="52"/>
     </w:rPr>
   </w:style>
-  <w:style w:type="character" w:styleId="TitleChar" w:customStyle="1">
+  <w:style w:type="character" w:customStyle="1" w:styleId="TitleChar">
     <w:name w:val="Title Char"/>
     <w:basedOn w:val="DefaultParagraphFont"/>
     <w:link w:val="Title"/>
@@ -2641,7 +2508,7 @@
       <w:spacing w:val="80"/>
     </w:rPr>
   </w:style>
-  <w:style w:type="character" w:styleId="SubtitleChar" w:customStyle="1">
+  <w:style w:type="character" w:customStyle="1" w:styleId="SubtitleChar">
     <w:name w:val="Subtitle Char"/>
     <w:basedOn w:val="DefaultParagraphFont"/>
     <w:link w:val="Subtitle"/>
@@ -2653,7 +2520,7 @@
       <w:spacing w:val="80"/>
     </w:rPr>
   </w:style>
-  <w:style w:type="character" w:styleId="Heading1Char" w:customStyle="1">
+  <w:style w:type="character" w:customStyle="1" w:styleId="Heading1Char">
     <w:name w:val="Heading 1 Char"/>
     <w:basedOn w:val="DefaultParagraphFont"/>
     <w:link w:val="Heading1"/>
@@ -2665,7 +2532,7 @@
       <w:spacing w:val="40"/>
     </w:rPr>
   </w:style>
-  <w:style w:type="paragraph" w:styleId="Text" w:customStyle="1">
+  <w:style w:type="paragraph" w:customStyle="1" w:styleId="Text">
     <w:name w:val="Text"/>
     <w:basedOn w:val="Normal"/>
     <w:next w:val="Normal"/>
@@ -2680,7 +2547,7 @@
       <w:sz w:val="20"/>
     </w:rPr>
   </w:style>
-  <w:style w:type="character" w:styleId="Heading2Char" w:customStyle="1">
+  <w:style w:type="character" w:customStyle="1" w:styleId="Heading2Char">
     <w:name w:val="Heading 2 Char"/>
     <w:basedOn w:val="DefaultParagraphFont"/>
     <w:link w:val="Heading2"/>
@@ -2692,7 +2559,7 @@
       <w:spacing w:val="80"/>
     </w:rPr>
   </w:style>
-  <w:style w:type="paragraph" w:styleId="SmallText" w:customStyle="1">
+  <w:style w:type="paragraph" w:customStyle="1" w:styleId="SmallText">
     <w:name w:val="SmallText"/>
     <w:basedOn w:val="Normal"/>
     <w:next w:val="Normal"/>
@@ -2715,7 +2582,7 @@
       <w:color w:val="808080"/>
     </w:rPr>
   </w:style>
-  <w:style w:type="character" w:styleId="Accent" w:customStyle="1">
+  <w:style w:type="character" w:customStyle="1" w:styleId="Accent">
     <w:name w:val="Accent"/>
     <w:basedOn w:val="DefaultParagraphFont"/>
     <w:uiPriority w:val="1"/>
@@ -2765,35 +2632,6 @@
           </w:pPr>
           <w:r>
             <w:t>OBJECTIVE</w:t>
-          </w:r>
-        </w:p>
-      </w:docPartBody>
-    </w:docPart>
-    <w:docPart>
-      <w:docPartPr>
-        <w:name w:val="5CBF63F8F3AF435A971B03713DC008A7"/>
-        <w:category>
-          <w:name w:val="General"/>
-          <w:gallery w:val="placeholder"/>
-        </w:category>
-        <w:types>
-          <w:type w:val="bbPlcHdr"/>
-        </w:types>
-        <w:behaviors>
-          <w:behavior w:val="content"/>
-        </w:behaviors>
-        <w:guid w:val="{DE71CD90-0FCD-4CB9-A440-65F9B0DF047C}"/>
-      </w:docPartPr>
-      <w:docPartBody>
-        <w:p>
-          <w:pPr>
-            <w:pStyle w:val="5CBF63F8F3AF435A971B03713DC008A7"/>
-          </w:pPr>
-          <w:r>
-            <w:t xml:space="preserve">[Replace this sentence with your job objective. To replace any tip text with your own, </w:t>
-          </w:r>
-          <w:r>
-            <w:t>just select a line of text and start typing. For best results when selecting text to copy or replace, don’t include space to the right of the characters in your selection.]</w:t>
           </w:r>
         </w:p>
       </w:docPartBody>
@@ -2849,40 +2687,6 @@
               <w:rStyle w:val="Accent"/>
             </w:rPr>
             <w:t>—</w:t>
-          </w:r>
-        </w:p>
-      </w:docPartBody>
-    </w:docPart>
-    <w:docPart>
-      <w:docPartPr>
-        <w:name w:val="1260511B7356422EA3D635AA0F63B244"/>
-        <w:category>
-          <w:name w:val="General"/>
-          <w:gallery w:val="placeholder"/>
-        </w:category>
-        <w:types>
-          <w:type w:val="bbPlcHdr"/>
-        </w:types>
-        <w:behaviors>
-          <w:behavior w:val="content"/>
-        </w:behaviors>
-        <w:guid w:val="{664ACA59-BA99-479D-BC9A-5AD63B881EA7}"/>
-      </w:docPartPr>
-      <w:docPartBody>
-        <w:p>
-          <w:pPr>
-            <w:pStyle w:val="Text"/>
-          </w:pPr>
-          <w:r>
-            <w:t>[You delivered that big presentation to rave reviews.</w:t>
-          </w:r>
-        </w:p>
-        <w:p>
-          <w:pPr>
-            <w:pStyle w:val="1260511B7356422EA3D635AA0F63B244"/>
-          </w:pPr>
-          <w:r>
-            <w:t>Don’t be shy about it now! This is the place to show how well you work and play with others.]</w:t>
           </w:r>
         </w:p>
       </w:docPartBody>
@@ -2948,10 +2752,17 @@
 
 <file path=word/glossary/fontTable.xml><?xml version="1.0" encoding="utf-8"?>
 <w:fonts xmlns:mc="http://schemas.openxmlformats.org/markup-compatibility/2006" xmlns:r="http://schemas.openxmlformats.org/officeDocument/2006/relationships" xmlns:w="http://schemas.openxmlformats.org/wordprocessingml/2006/main" xmlns:w14="http://schemas.microsoft.com/office/word/2010/wordml" xmlns:w15="http://schemas.microsoft.com/office/word/2012/wordml" xmlns:w16cid="http://schemas.microsoft.com/office/word/2016/wordml/cid" xmlns:w16se="http://schemas.microsoft.com/office/word/2015/wordml/symex" mc:Ignorable="w14 w15 w16se w16cid">
-  <w:font w:name="Arial">
-    <w:panose1 w:val="020B0604020202020204"/>
+  <w:font w:name="Calibri">
+    <w:panose1 w:val="020F0502020204030204"/>
     <w:charset w:val="00"/>
     <w:family w:val="swiss"/>
+    <w:pitch w:val="variable"/>
+    <w:sig w:usb0="E4002EFF" w:usb1="C000247B" w:usb2="00000009" w:usb3="00000000" w:csb0="000001FF" w:csb1="00000000"/>
+  </w:font>
+  <w:font w:name="Times New Roman">
+    <w:panose1 w:val="02020603050405020304"/>
+    <w:charset w:val="00"/>
+    <w:family w:val="roman"/>
     <w:pitch w:val="variable"/>
     <w:sig w:usb0="E0002EFF" w:usb1="C000785B" w:usb2="00000009" w:usb3="00000000" w:csb0="000001FF" w:csb1="00000000"/>
   </w:font>
@@ -2961,13 +2772,6 @@
     <w:family w:val="modern"/>
     <w:pitch w:val="fixed"/>
     <w:sig w:usb0="E0002EFF" w:usb1="C0007843" w:usb2="00000009" w:usb3="00000000" w:csb0="000001FF" w:csb1="00000000"/>
-  </w:font>
-  <w:font w:name="Times New Roman">
-    <w:panose1 w:val="02020603050405020304"/>
-    <w:charset w:val="00"/>
-    <w:family w:val="roman"/>
-    <w:pitch w:val="variable"/>
-    <w:sig w:usb0="E0002EFF" w:usb1="C000785B" w:usb2="00000009" w:usb3="00000000" w:csb0="000001FF" w:csb1="00000000"/>
   </w:font>
   <w:font w:name="Wingdings">
     <w:panose1 w:val="05000000000000000000"/>
@@ -2983,6 +2787,13 @@
     <w:pitch w:val="variable"/>
     <w:sig w:usb0="00000000" w:usb1="10000000" w:usb2="00000000" w:usb3="00000000" w:csb0="80000000" w:csb1="00000000"/>
   </w:font>
+  <w:font w:name="Arial">
+    <w:panose1 w:val="020B0604020202020204"/>
+    <w:charset w:val="00"/>
+    <w:family w:val="swiss"/>
+    <w:pitch w:val="variable"/>
+    <w:sig w:usb0="E0002EFF" w:usb1="C000785B" w:usb2="00000009" w:usb3="00000000" w:csb0="000001FF" w:csb1="00000000"/>
+  </w:font>
   <w:font w:name="Times New Roman (Body CS)">
     <w:altName w:val="Times New Roman"/>
     <w:panose1 w:val="00000000000000000000"/>
@@ -2990,13 +2801,6 @@
     <w:family w:val="roman"/>
     <w:notTrueType/>
     <w:pitch w:val="default"/>
-  </w:font>
-  <w:font w:name="Calibri">
-    <w:panose1 w:val="020F0502020204030204"/>
-    <w:charset w:val="00"/>
-    <w:family w:val="swiss"/>
-    <w:pitch w:val="variable"/>
-    <w:sig w:usb0="E4002EFF" w:usb1="C000247B" w:usb2="00000009" w:usb3="00000000" w:csb0="000001FF" w:csb1="00000000"/>
   </w:font>
   <w:font w:name="Calibri Light">
     <w:panose1 w:val="020F0302020204030204"/>
@@ -3025,6 +2829,8 @@
   <w:rsids>
     <w:rsidRoot w:val="00233442"/>
     <w:rsid w:val="00233442"/>
+    <w:rsid w:val="00B73C87"/>
+    <w:rsid w:val="00F93E83"/>
   </w:rsids>
   <m:mathPr>
     <m:mathFont m:val="Cambria Math"/>
@@ -3901,24 +3707,6 @@
 </file>
 
 <file path=customXml/item1.xml><?xml version="1.0" encoding="utf-8"?>
-<?mso-contentType ?>
-<FormTemplates xmlns="http://schemas.microsoft.com/sharepoint/v3/contenttype/forms">
-  <Display>DocumentLibraryForm</Display>
-  <Edit>DocumentLibraryForm</Edit>
-  <New>DocumentLibraryForm</New>
-</FormTemplates>
-</file>
-
-<file path=customXml/item2.xml><?xml version="1.0" encoding="utf-8"?>
-<p:properties xmlns:p="http://schemas.microsoft.com/office/2006/metadata/properties" xmlns:xsi="http://www.w3.org/2001/XMLSchema-instance" xmlns:pc="http://schemas.microsoft.com/office/infopath/2007/PartnerControls">
-  <documentManagement>
-    <MediaServiceKeyPoints xmlns="afa79ede-8800-4b38-b2d4-921a0a289804" xsi:nil="true"/>
-    <_activity xmlns="afa79ede-8800-4b38-b2d4-921a0a289804" xsi:nil="true"/>
-  </documentManagement>
-</p:properties>
-</file>
-
-<file path=customXml/item3.xml><?xml version="1.0" encoding="utf-8"?>
 <ct:contentTypeSchema xmlns:ct="http://schemas.microsoft.com/office/2006/metadata/contentType" xmlns:ma="http://schemas.microsoft.com/office/2006/metadata/properties/metaAttributes" ct:_="" ma:_="" ma:contentTypeName="Document" ma:contentTypeID="0x0101001B82B3A859C5B4419E9F4DEF0565ED83" ma:contentTypeVersion="15" ma:contentTypeDescription="Create a new document." ma:contentTypeScope="" ma:versionID="443842416345e4884ea2b4359d79e684">
   <xsd:schema xmlns:xsd="http://www.w3.org/2001/XMLSchema" xmlns:xs="http://www.w3.org/2001/XMLSchema" xmlns:p="http://schemas.microsoft.com/office/2006/metadata/properties" xmlns:ns3="afa79ede-8800-4b38-b2d4-921a0a289804" xmlns:ns4="97551102-5158-477f-890e-1cd2281c8b2d" targetNamespace="http://schemas.microsoft.com/office/2006/metadata/properties" ma:root="true" ma:fieldsID="d59780e5dd26c4f49cf783cd821ed2c4" ns3:_="" ns4:_="">
     <xsd:import namespace="afa79ede-8800-4b38-b2d4-921a0a289804"/>
@@ -4153,32 +3941,25 @@
 </ct:contentTypeSchema>
 </file>
 
-<file path=customXml/itemProps1.xml><?xml version="1.0" encoding="utf-8"?>
-<ds:datastoreItem xmlns:ds="http://schemas.openxmlformats.org/officeDocument/2006/customXml" ds:itemID="{DF9E7EC0-B0C1-47D5-B2B3-E423363C63FD}">
-  <ds:schemaRefs>
-    <ds:schemaRef ds:uri="http://schemas.microsoft.com/sharepoint/v3/contenttype/forms"/>
-  </ds:schemaRefs>
-</ds:datastoreItem>
+<file path=customXml/item2.xml><?xml version="1.0" encoding="utf-8"?>
+<p:properties xmlns:p="http://schemas.microsoft.com/office/2006/metadata/properties" xmlns:xsi="http://www.w3.org/2001/XMLSchema-instance" xmlns:pc="http://schemas.microsoft.com/office/infopath/2007/PartnerControls">
+  <documentManagement>
+    <MediaServiceKeyPoints xmlns="afa79ede-8800-4b38-b2d4-921a0a289804" xsi:nil="true"/>
+    <_activity xmlns="afa79ede-8800-4b38-b2d4-921a0a289804" xsi:nil="true"/>
+  </documentManagement>
+</p:properties>
 </file>
 
-<file path=customXml/itemProps2.xml><?xml version="1.0" encoding="utf-8"?>
-<ds:datastoreItem xmlns:ds="http://schemas.openxmlformats.org/officeDocument/2006/customXml" ds:itemID="{02FFB3A9-0D22-476F-B4E7-F3F4C4E00959}">
-  <ds:schemaRefs>
-    <ds:schemaRef ds:uri="http://purl.org/dc/terms/"/>
-    <ds:schemaRef ds:uri="http://purl.org/dc/dcmitype/"/>
-    <ds:schemaRef ds:uri="http://purl.org/dc/elements/1.1/"/>
-    <ds:schemaRef ds:uri="97551102-5158-477f-890e-1cd2281c8b2d"/>
-    <ds:schemaRef ds:uri="http://schemas.microsoft.com/office/2006/documentManagement/types"/>
-    <ds:schemaRef ds:uri="http://schemas.microsoft.com/office/2006/metadata/properties"/>
-    <ds:schemaRef ds:uri="http://www.w3.org/XML/1998/namespace"/>
-    <ds:schemaRef ds:uri="http://schemas.microsoft.com/office/infopath/2007/PartnerControls"/>
-    <ds:schemaRef ds:uri="http://schemas.openxmlformats.org/package/2006/metadata/core-properties"/>
-    <ds:schemaRef ds:uri="afa79ede-8800-4b38-b2d4-921a0a289804"/>
-  </ds:schemaRefs>
-</ds:datastoreItem>
+<file path=customXml/item3.xml><?xml version="1.0" encoding="utf-8"?>
+<?mso-contentType ?>
+<FormTemplates xmlns="http://schemas.microsoft.com/sharepoint/v3/contenttype/forms">
+  <Display>DocumentLibraryForm</Display>
+  <Edit>DocumentLibraryForm</Edit>
+  <New>DocumentLibraryForm</New>
+</FormTemplates>
 </file>
 
-<file path=customXml/itemProps3.xml><?xml version="1.0" encoding="utf-8"?>
+<file path=customXml/itemProps1.xml><?xml version="1.0" encoding="utf-8"?>
 <ds:datastoreItem xmlns:ds="http://schemas.openxmlformats.org/officeDocument/2006/customXml" ds:itemID="{EB258591-62D9-415A-B26E-12AC109CD7F2}">
   <ds:schemaRefs>
     <ds:schemaRef ds:uri="http://schemas.microsoft.com/office/2006/metadata/contentType"/>
@@ -4195,4 +3976,22 @@
     <ds:schemaRef ds:uri="http://schemas.microsoft.com/internal/obd"/>
   </ds:schemaRefs>
 </ds:datastoreItem>
+</file>
+
+<file path=customXml/itemProps2.xml><?xml version="1.0" encoding="utf-8"?>
+<ds:datastoreItem xmlns:ds="http://schemas.openxmlformats.org/officeDocument/2006/customXml" ds:itemID="{02FFB3A9-0D22-476F-B4E7-F3F4C4E00959}">
+  <ds:schemaRefs>
+    <ds:schemaRef ds:uri="http://schemas.microsoft.com/office/2006/metadata/properties"/>
+    <ds:schemaRef ds:uri="http://schemas.microsoft.com/office/infopath/2007/PartnerControls"/>
+    <ds:schemaRef ds:uri="afa79ede-8800-4b38-b2d4-921a0a289804"/>
+  </ds:schemaRefs>
+</ds:datastoreItem>
+</file>
+
+<file path=customXml/itemProps3.xml><?xml version="1.0" encoding="utf-8"?>
+<ds:datastoreItem xmlns:ds="http://schemas.openxmlformats.org/officeDocument/2006/customXml" ds:itemID="{DF9E7EC0-B0C1-47D5-B2B3-E423363C63FD}">
+  <ds:schemaRefs>
+    <ds:schemaRef ds:uri="http://schemas.microsoft.com/sharepoint/v3/contenttype/forms"/>
+  </ds:schemaRefs>
+</ds:datastoreItem>
 </file>
</xml_diff>